<commit_message>
Mettre à jour les instructions pour lab 01
</commit_message>
<xml_diff>
--- a/Lab 01/LAB 01 Explorer Azure Synapse Analytics.docx
+++ b/Lab 01/LAB 01 Explorer Azure Synapse Analytics.docx
@@ -370,21 +370,7 @@
           <w:rFonts w:ascii="Segoe UI Semibold" w:hAnsi="Segoe UI Semibold" w:cs="Segoe UI Semibold"/>
         </w:rPr>
         <w:lastRenderedPageBreak/>
-        <w:t xml:space="preserve">Le cloud </w:t>
-      </w:r>
-      <w:proofErr w:type="spellStart"/>
-      <w:r>
-        <w:rPr>
-          <w:rFonts w:ascii="Segoe UI Semibold" w:hAnsi="Segoe UI Semibold" w:cs="Segoe UI Semibold"/>
-        </w:rPr>
-        <w:t>shell</w:t>
-      </w:r>
-      <w:proofErr w:type="spellEnd"/>
-      <w:r>
-        <w:rPr>
-          <w:rFonts w:ascii="Segoe UI Semibold" w:hAnsi="Segoe UI Semibold" w:cs="Segoe UI Semibold"/>
-        </w:rPr>
-        <w:t xml:space="preserve"> fournit une interface de ligne de commande dans un volet au bas du portail Azure, comme illustré ici :</w:t>
+        <w:t>Le cloud shell fournit une interface de ligne de commande dans un volet au bas du portail Azure, comme illustré ici :</w:t>
       </w:r>
     </w:p>
     <w:p>
@@ -457,21 +443,7 @@
         <w:rPr>
           <w:rFonts w:ascii="Segoe UI Semibold" w:hAnsi="Segoe UI Semibold" w:cs="Segoe UI Semibold"/>
         </w:rPr>
-        <w:t xml:space="preserve">Si vous avez déjà créé un cloud </w:t>
-      </w:r>
-      <w:proofErr w:type="spellStart"/>
-      <w:r>
-        <w:rPr>
-          <w:rFonts w:ascii="Segoe UI Semibold" w:hAnsi="Segoe UI Semibold" w:cs="Segoe UI Semibold"/>
-        </w:rPr>
-        <w:t>shell</w:t>
-      </w:r>
-      <w:proofErr w:type="spellEnd"/>
-      <w:r>
-        <w:rPr>
-          <w:rFonts w:ascii="Segoe UI Semibold" w:hAnsi="Segoe UI Semibold" w:cs="Segoe UI Semibold"/>
-        </w:rPr>
-        <w:t xml:space="preserve"> qui utilise un environnement </w:t>
+        <w:t xml:space="preserve">Si vous avez déjà créé un cloud shell qui utilise un environnement </w:t>
       </w:r>
       <w:r>
         <w:rPr>
@@ -484,21 +456,7 @@
         <w:rPr>
           <w:rFonts w:ascii="Segoe UI Semibold" w:hAnsi="Segoe UI Semibold" w:cs="Segoe UI Semibold"/>
         </w:rPr>
-        <w:t xml:space="preserve">, utilisez le menu déroulant en haut à gauche du volet cloud </w:t>
-      </w:r>
-      <w:proofErr w:type="spellStart"/>
-      <w:r>
-        <w:rPr>
-          <w:rFonts w:ascii="Segoe UI Semibold" w:hAnsi="Segoe UI Semibold" w:cs="Segoe UI Semibold"/>
-        </w:rPr>
-        <w:t>shell</w:t>
-      </w:r>
-      <w:proofErr w:type="spellEnd"/>
-      <w:r>
-        <w:rPr>
-          <w:rFonts w:ascii="Segoe UI Semibold" w:hAnsi="Segoe UI Semibold" w:cs="Segoe UI Semibold"/>
-        </w:rPr>
-        <w:t xml:space="preserve"> pour le remplacer par </w:t>
+        <w:t xml:space="preserve">, utilisez le menu déroulant en haut à gauche du volet cloud shell pour le remplacer par </w:t>
       </w:r>
       <w:r>
         <w:rPr>
@@ -526,21 +484,7 @@
         <w:rPr>
           <w:rFonts w:ascii="Segoe UI Semibold" w:hAnsi="Segoe UI Semibold" w:cs="Segoe UI Semibold"/>
         </w:rPr>
-        <w:t xml:space="preserve">Notez que vous pouvez redimensionner le cloud </w:t>
-      </w:r>
-      <w:proofErr w:type="spellStart"/>
-      <w:r>
-        <w:rPr>
-          <w:rFonts w:ascii="Segoe UI Semibold" w:hAnsi="Segoe UI Semibold" w:cs="Segoe UI Semibold"/>
-        </w:rPr>
-        <w:t>shell</w:t>
-      </w:r>
-      <w:proofErr w:type="spellEnd"/>
-      <w:r>
-        <w:rPr>
-          <w:rFonts w:ascii="Segoe UI Semibold" w:hAnsi="Segoe UI Semibold" w:cs="Segoe UI Semibold"/>
-        </w:rPr>
-        <w:t xml:space="preserve"> en faisant glisser la barre de séparation en haut du volet ou en utilisant les icônes —, </w:t>
+        <w:t xml:space="preserve">Notez que vous pouvez redimensionner le cloud shell en faisant glisser la barre de séparation en haut du volet ou en utilisant les icônes —, </w:t>
       </w:r>
       <w:r>
         <w:rPr>
@@ -604,7 +548,7 @@
           <w:szCs w:val="22"/>
           <w:lang w:val="en-US"/>
         </w:rPr>
-        <w:t xml:space="preserve">rm -r dp-203 </w:t>
+        <w:t xml:space="preserve">rm -r </w:t>
       </w:r>
       <w:r>
         <w:rPr>
@@ -613,6 +557,24 @@
           <w:szCs w:val="22"/>
           <w:lang w:val="en-US"/>
         </w:rPr>
+        <w:t>synapse</w:t>
+      </w:r>
+      <w:r>
+        <w:rPr>
+          <w:rFonts w:ascii="Courier New" w:hAnsi="Courier New" w:cs="Courier New"/>
+          <w:sz w:val="22"/>
+          <w:szCs w:val="22"/>
+          <w:lang w:val="en-US"/>
+        </w:rPr>
+        <w:t xml:space="preserve"> </w:t>
+      </w:r>
+      <w:r>
+        <w:rPr>
+          <w:rFonts w:ascii="Courier New" w:hAnsi="Courier New" w:cs="Courier New"/>
+          <w:sz w:val="22"/>
+          <w:szCs w:val="22"/>
+          <w:lang w:val="en-US"/>
+        </w:rPr>
         <w:t>–</w:t>
       </w:r>
       <w:r>
@@ -643,7 +605,70 @@
           <w:szCs w:val="22"/>
           <w:lang w:val="en-US"/>
         </w:rPr>
-        <w:t>git clone https://github.com/MicrosoftLearning/dp-203-azure-data-engineer dp-203</w:t>
+        <w:t xml:space="preserve">git clone </w:t>
+      </w:r>
+      <w:r>
+        <w:rPr>
+          <w:rFonts w:ascii="Courier New" w:hAnsi="Courier New" w:cs="Courier New"/>
+          <w:sz w:val="22"/>
+          <w:szCs w:val="22"/>
+          <w:lang w:val="en-US"/>
+        </w:rPr>
+        <w:t>https://github.com/SBSsbs/Azure-</w:t>
+      </w:r>
+      <w:r>
+        <w:rPr>
+          <w:rFonts w:ascii="Courier New" w:hAnsi="Courier New" w:cs="Courier New"/>
+          <w:sz w:val="22"/>
+          <w:szCs w:val="22"/>
+          <w:lang w:val="en-US"/>
+        </w:rPr>
+        <w:t>Synapse</w:t>
+      </w:r>
+      <w:r>
+        <w:rPr>
+          <w:rFonts w:ascii="Courier New" w:hAnsi="Courier New" w:cs="Courier New"/>
+          <w:sz w:val="22"/>
+          <w:szCs w:val="22"/>
+          <w:lang w:val="en-US"/>
+        </w:rPr>
+        <w:t>-</w:t>
+      </w:r>
+      <w:r>
+        <w:rPr>
+          <w:rFonts w:ascii="Courier New" w:hAnsi="Courier New" w:cs="Courier New"/>
+          <w:sz w:val="22"/>
+          <w:szCs w:val="22"/>
+          <w:lang w:val="en-US"/>
+        </w:rPr>
+        <w:t>Analytics</w:t>
+      </w:r>
+      <w:r>
+        <w:rPr>
+          <w:rFonts w:ascii="Courier New" w:hAnsi="Courier New" w:cs="Courier New"/>
+          <w:sz w:val="22"/>
+          <w:szCs w:val="22"/>
+          <w:lang w:val="en-US"/>
+        </w:rPr>
+        <w:t>.git</w:t>
+      </w:r>
+      <w:r>
+        <w:rPr>
+          <w:rFonts w:ascii="Courier New" w:hAnsi="Courier New" w:cs="Courier New"/>
+          <w:sz w:val="22"/>
+          <w:szCs w:val="22"/>
+          <w:lang w:val="en-US"/>
+        </w:rPr>
+        <w:t xml:space="preserve"> synaps</w:t>
+      </w:r>
+      <w:r>
+        <w:rPr>
+          <w:rFonts w:ascii="Courier New" w:hAnsi="Courier New" w:cs="Courier New"/>
+          <w:sz w:val="22"/>
+          <w:szCs w:val="22"/>
+          <w:lang w:val="en-US"/>
+        </w:rPr>
+        <w:t>e</w:t>
       </w:r>
     </w:p>
     <w:p>
@@ -755,27 +780,7 @@
           <w:szCs w:val="22"/>
           <w:lang w:val="en-US"/>
         </w:rPr>
-        <w:t>cd dp-203/</w:t>
-      </w:r>
-      <w:proofErr w:type="spellStart"/>
-      <w:r>
-        <w:rPr>
-          <w:rFonts w:ascii="Courier New" w:hAnsi="Courier New" w:cs="Courier New"/>
-          <w:sz w:val="22"/>
-          <w:szCs w:val="22"/>
-          <w:lang w:val="en-US"/>
-        </w:rPr>
-        <w:t>Allfiles</w:t>
-      </w:r>
-      <w:proofErr w:type="spellEnd"/>
-      <w:r>
-        <w:rPr>
-          <w:rFonts w:ascii="Courier New" w:hAnsi="Courier New" w:cs="Courier New"/>
-          <w:sz w:val="22"/>
-          <w:szCs w:val="22"/>
-          <w:lang w:val="en-US"/>
-        </w:rPr>
-        <w:t>/labs/01</w:t>
+        <w:t>cd dp-203/Allfiles/labs/01</w:t>
       </w:r>
     </w:p>
     <w:p>
@@ -1114,23 +1119,7 @@
           <w:rFonts w:ascii="Segoe UI Semibold" w:hAnsi="Segoe UI Semibold" w:cs="Segoe UI Semibold"/>
           <w:color w:val="FF0000"/>
         </w:rPr>
-        <w:t xml:space="preserve"> (</w:t>
-      </w:r>
-      <w:proofErr w:type="spellStart"/>
-      <w:r>
-        <w:rPr>
-          <w:rFonts w:ascii="Segoe UI Semibold" w:hAnsi="Segoe UI Semibold" w:cs="Segoe UI Semibold"/>
-          <w:color w:val="FF0000"/>
-        </w:rPr>
-        <w:t>Dedicated</w:t>
-      </w:r>
-      <w:proofErr w:type="spellEnd"/>
-      <w:r>
-        <w:rPr>
-          <w:rFonts w:ascii="Segoe UI Semibold" w:hAnsi="Segoe UI Semibold" w:cs="Segoe UI Semibold"/>
-          <w:color w:val="FF0000"/>
-        </w:rPr>
-        <w:t xml:space="preserve"> SQL pool)</w:t>
+        <w:t xml:space="preserve"> (Dedicated SQL pool)</w:t>
       </w:r>
       <w:r>
         <w:rPr>
@@ -1215,7 +1204,6 @@
         </w:rPr>
         <w:t xml:space="preserve">Sélectionnez votre espace de travail Synapse et, dans sa page </w:t>
       </w:r>
-      <w:proofErr w:type="spellStart"/>
       <w:r>
         <w:rPr>
           <w:rStyle w:val="lev"/>
@@ -1224,7 +1212,6 @@
         </w:rPr>
         <w:t>Overview</w:t>
       </w:r>
-      <w:proofErr w:type="spellEnd"/>
       <w:r>
         <w:rPr>
           <w:rFonts w:ascii="Segoe UI Semibold" w:hAnsi="Segoe UI Semibold" w:cs="Segoe UI Semibold"/>
@@ -1590,7 +1577,6 @@
         </w:rPr>
         <w:t xml:space="preserve">Un onglet </w:t>
       </w:r>
-      <w:proofErr w:type="spellStart"/>
       <w:r>
         <w:rPr>
           <w:rFonts w:ascii="Segoe UI Semibold" w:hAnsi="Segoe UI Semibold" w:cs="Segoe UI Semibold"/>
@@ -1612,7 +1598,6 @@
         </w:rPr>
         <w:t>nked</w:t>
       </w:r>
-      <w:proofErr w:type="spellEnd"/>
       <w:r>
         <w:rPr>
           <w:rFonts w:ascii="Segoe UI Semibold" w:hAnsi="Segoe UI Semibold" w:cs="Segoe UI Semibold"/>
@@ -1708,7 +1693,6 @@
         </w:rPr>
         <w:t xml:space="preserve">Affichez la page </w:t>
       </w:r>
-      <w:proofErr w:type="spellStart"/>
       <w:r>
         <w:rPr>
           <w:rStyle w:val="lev"/>
@@ -1717,7 +1701,6 @@
         </w:rPr>
         <w:t>Develop</w:t>
       </w:r>
-      <w:proofErr w:type="spellEnd"/>
       <w:r>
         <w:rPr>
           <w:rFonts w:ascii="Segoe UI Semibold" w:hAnsi="Segoe UI Semibold" w:cs="Segoe UI Semibold"/>
@@ -1742,7 +1725,6 @@
         </w:rPr>
         <w:t xml:space="preserve">Affichez la page </w:t>
       </w:r>
-      <w:proofErr w:type="spellStart"/>
       <w:r>
         <w:rPr>
           <w:rStyle w:val="lev"/>
@@ -1751,7 +1733,6 @@
         </w:rPr>
         <w:t>Integrate</w:t>
       </w:r>
-      <w:proofErr w:type="spellEnd"/>
       <w:r>
         <w:rPr>
           <w:rFonts w:ascii="Segoe UI Semibold" w:hAnsi="Segoe UI Semibold" w:cs="Segoe UI Semibold"/>
@@ -1941,7 +1922,6 @@
           <w:rFonts w:ascii="Segoe UI Semibold" w:hAnsi="Segoe UI Semibold" w:cs="Segoe UI Semibold"/>
         </w:rPr>
       </w:pPr>
-      <w:proofErr w:type="spellStart"/>
       <w:r>
         <w:rPr>
           <w:rFonts w:ascii="Segoe UI Semibold" w:hAnsi="Segoe UI Semibold" w:cs="Segoe UI Semibold"/>
@@ -1949,7 +1929,6 @@
         </w:rPr>
         <w:t>sqlxxxxxxx</w:t>
       </w:r>
-      <w:proofErr w:type="spellEnd"/>
       <w:r>
         <w:rPr>
           <w:rFonts w:ascii="Segoe UI Semibold" w:hAnsi="Segoe UI Semibold" w:cs="Segoe UI Semibold"/>
@@ -1997,7 +1976,6 @@
           <w:rFonts w:ascii="Segoe UI Semibold" w:hAnsi="Segoe UI Semibold" w:cs="Segoe UI Semibold"/>
         </w:rPr>
       </w:pPr>
-      <w:proofErr w:type="spellStart"/>
       <w:r>
         <w:rPr>
           <w:rFonts w:ascii="Segoe UI Semibold" w:hAnsi="Segoe UI Semibold" w:cs="Segoe UI Semibold"/>
@@ -2005,7 +1983,6 @@
         </w:rPr>
         <w:t>sparkxxxxxxx</w:t>
       </w:r>
-      <w:proofErr w:type="spellEnd"/>
       <w:r>
         <w:rPr>
           <w:rFonts w:ascii="Segoe UI Semibold" w:hAnsi="Segoe UI Semibold" w:cs="Segoe UI Semibold"/>
@@ -2053,7 +2030,6 @@
           <w:rFonts w:ascii="Segoe UI Semibold" w:hAnsi="Segoe UI Semibold" w:cs="Segoe UI Semibold"/>
         </w:rPr>
       </w:pPr>
-      <w:proofErr w:type="spellStart"/>
       <w:r>
         <w:rPr>
           <w:rFonts w:ascii="Segoe UI Semibold" w:hAnsi="Segoe UI Semibold" w:cs="Segoe UI Semibold"/>
@@ -2062,28 +2038,18 @@
         <w:lastRenderedPageBreak/>
         <w:t>adxxxxxxxx</w:t>
       </w:r>
-      <w:proofErr w:type="spellEnd"/>
       <w:r>
         <w:rPr>
           <w:rFonts w:ascii="Segoe UI Semibold" w:hAnsi="Segoe UI Semibold" w:cs="Segoe UI Semibold"/>
         </w:rPr>
         <w:t xml:space="preserve"> : un pool d'explorateurs de données que vous pouvez utiliser pour analyser les données à l'aide du langage de requête </w:t>
       </w:r>
-      <w:proofErr w:type="spellStart"/>
-      <w:r>
-        <w:rPr>
-          <w:rFonts w:ascii="Segoe UI Semibold" w:hAnsi="Segoe UI Semibold" w:cs="Segoe UI Semibold"/>
-          <w:color w:val="FF0000"/>
-        </w:rPr>
-        <w:t>Kusto</w:t>
-      </w:r>
-      <w:proofErr w:type="spellEnd"/>
-      <w:r>
-        <w:rPr>
-          <w:rFonts w:ascii="Segoe UI Semibold" w:hAnsi="Segoe UI Semibold" w:cs="Segoe UI Semibold"/>
-          <w:color w:val="FF0000"/>
-        </w:rPr>
-        <w:t xml:space="preserve"> (KQL)</w:t>
+      <w:r>
+        <w:rPr>
+          <w:rFonts w:ascii="Segoe UI Semibold" w:hAnsi="Segoe UI Semibold" w:cs="Segoe UI Semibold"/>
+          <w:color w:val="FF0000"/>
+        </w:rPr>
+        <w:t>Kusto (KQL)</w:t>
       </w:r>
       <w:r>
         <w:rPr>
@@ -2282,7 +2248,6 @@
         </w:rPr>
         <w:t xml:space="preserve">, sélectionnez </w:t>
       </w:r>
-      <w:proofErr w:type="spellStart"/>
       <w:r>
         <w:rPr>
           <w:rStyle w:val="lev"/>
@@ -2291,7 +2256,6 @@
         </w:rPr>
         <w:t>Ingest</w:t>
       </w:r>
-      <w:proofErr w:type="spellEnd"/>
       <w:r>
         <w:rPr>
           <w:rFonts w:ascii="Segoe UI Semibold" w:hAnsi="Segoe UI Semibold" w:cs="Segoe UI Semibold"/>
@@ -2450,58 +2414,28 @@
         </w:rPr>
         <w:t xml:space="preserve">, assurez-vous que </w:t>
       </w:r>
-      <w:proofErr w:type="spellStart"/>
       <w:r>
         <w:rPr>
           <w:rStyle w:val="lev"/>
           <w:rFonts w:ascii="Segoe UI Semibold" w:hAnsi="Segoe UI Semibold" w:cs="Segoe UI Semibold"/>
           <w:color w:val="FF0000"/>
         </w:rPr>
-        <w:t>Built-in</w:t>
-      </w:r>
-      <w:proofErr w:type="spellEnd"/>
+        <w:t>Built-in copy task</w:t>
+      </w:r>
+      <w:r>
+        <w:rPr>
+          <w:rFonts w:ascii="Segoe UI Semibold" w:hAnsi="Segoe UI Semibold" w:cs="Segoe UI Semibold"/>
+        </w:rPr>
+        <w:t xml:space="preserve"> et </w:t>
+      </w:r>
       <w:r>
         <w:rPr>
           <w:rStyle w:val="lev"/>
           <w:rFonts w:ascii="Segoe UI Semibold" w:hAnsi="Segoe UI Semibold" w:cs="Segoe UI Semibold"/>
           <w:color w:val="FF0000"/>
         </w:rPr>
-        <w:t xml:space="preserve"> copy </w:t>
-      </w:r>
-      <w:proofErr w:type="spellStart"/>
-      <w:r>
-        <w:rPr>
-          <w:rStyle w:val="lev"/>
-          <w:rFonts w:ascii="Segoe UI Semibold" w:hAnsi="Segoe UI Semibold" w:cs="Segoe UI Semibold"/>
-          <w:color w:val="FF0000"/>
-        </w:rPr>
-        <w:t>task</w:t>
-      </w:r>
-      <w:proofErr w:type="spellEnd"/>
-      <w:r>
-        <w:rPr>
-          <w:rFonts w:ascii="Segoe UI Semibold" w:hAnsi="Segoe UI Semibold" w:cs="Segoe UI Semibold"/>
-        </w:rPr>
-        <w:t xml:space="preserve"> et </w:t>
-      </w:r>
-      <w:r>
-        <w:rPr>
-          <w:rStyle w:val="lev"/>
-          <w:rFonts w:ascii="Segoe UI Semibold" w:hAnsi="Segoe UI Semibold" w:cs="Segoe UI Semibold"/>
-          <w:color w:val="FF0000"/>
-        </w:rPr>
-        <w:t xml:space="preserve">Run once </w:t>
-      </w:r>
-      <w:proofErr w:type="spellStart"/>
-      <w:r>
-        <w:rPr>
-          <w:rStyle w:val="lev"/>
-          <w:rFonts w:ascii="Segoe UI Semibold" w:hAnsi="Segoe UI Semibold" w:cs="Segoe UI Semibold"/>
-          <w:color w:val="FF0000"/>
-        </w:rPr>
-        <w:t>now</w:t>
-      </w:r>
-      <w:proofErr w:type="spellEnd"/>
+        <w:t>Run once now</w:t>
+      </w:r>
       <w:r>
         <w:rPr>
           <w:rFonts w:ascii="Segoe UI Semibold" w:hAnsi="Segoe UI Semibold" w:cs="Segoe UI Semibold"/>
@@ -2663,21 +2597,12 @@
         </w:rPr>
         <w:t xml:space="preserve">Connexion : Créez une nouvelle connexion et dans le volet </w:t>
       </w:r>
-      <w:proofErr w:type="spellStart"/>
-      <w:r>
-        <w:rPr>
-          <w:rFonts w:ascii="Segoe UI Semibold" w:hAnsi="Segoe UI Semibold" w:cs="Segoe UI Semibold"/>
-          <w:color w:val="FF0000"/>
-        </w:rPr>
-        <w:t>linked</w:t>
-      </w:r>
-      <w:proofErr w:type="spellEnd"/>
-      <w:r>
-        <w:rPr>
-          <w:rFonts w:ascii="Segoe UI Semibold" w:hAnsi="Segoe UI Semibold" w:cs="Segoe UI Semibold"/>
-          <w:color w:val="FF0000"/>
-        </w:rPr>
-        <w:t xml:space="preserve"> services</w:t>
+      <w:r>
+        <w:rPr>
+          <w:rFonts w:ascii="Segoe UI Semibold" w:hAnsi="Segoe UI Semibold" w:cs="Segoe UI Semibold"/>
+          <w:color w:val="FF0000"/>
+        </w:rPr>
+        <w:t>linked services</w:t>
       </w:r>
       <w:r>
         <w:rPr>
@@ -2804,14 +2729,7 @@
         <w:rPr>
           <w:rFonts w:ascii="Segoe UI Semibold" w:hAnsi="Segoe UI Semibold" w:cs="Segoe UI Semibold"/>
         </w:rPr>
-        <w:t xml:space="preserve">Nom : </w:t>
-      </w:r>
-      <w:proofErr w:type="spellStart"/>
-      <w:r>
-        <w:rPr>
-          <w:rFonts w:ascii="Segoe UI Semibold" w:hAnsi="Segoe UI Semibold" w:cs="Segoe UI Semibold"/>
-        </w:rPr>
-        <w:t>Produ</w:t>
+        <w:t>Nom : Produ</w:t>
       </w:r>
       <w:r>
         <w:rPr>
@@ -2825,7 +2743,6 @@
         </w:rPr>
         <w:t>ts</w:t>
       </w:r>
-      <w:proofErr w:type="spellEnd"/>
     </w:p>
     <w:p>
       <w:pPr>
@@ -2872,7 +2789,6 @@
         </w:rPr>
         <w:t xml:space="preserve">Connectez-vous via le runtime d'intégration : </w:t>
       </w:r>
-      <w:proofErr w:type="spellStart"/>
       <w:r>
         <w:rPr>
           <w:rFonts w:ascii="Segoe UI Semibold" w:hAnsi="Segoe UI Semibold" w:cs="Segoe UI Semibold"/>
@@ -2880,7 +2796,6 @@
         </w:rPr>
         <w:t>AutoResolveIntegrationRuntime</w:t>
       </w:r>
-      <w:proofErr w:type="spellEnd"/>
     </w:p>
     <w:p>
       <w:pPr>
@@ -3546,21 +3461,7 @@
         <w:rPr>
           <w:rFonts w:ascii="Segoe UI Semibold" w:hAnsi="Segoe UI Semibold" w:cs="Segoe UI Semibold"/>
         </w:rPr>
-        <w:t xml:space="preserve">Type de destination : Azure Data Lake Storage </w:t>
-      </w:r>
-      <w:proofErr w:type="spellStart"/>
-      <w:r>
-        <w:rPr>
-          <w:rFonts w:ascii="Segoe UI Semibold" w:hAnsi="Segoe UI Semibold" w:cs="Segoe UI Semibold"/>
-        </w:rPr>
-        <w:t>Gen</w:t>
-      </w:r>
-      <w:proofErr w:type="spellEnd"/>
-      <w:r>
-        <w:rPr>
-          <w:rFonts w:ascii="Segoe UI Semibold" w:hAnsi="Segoe UI Semibold" w:cs="Segoe UI Semibold"/>
-        </w:rPr>
-        <w:t xml:space="preserve"> 2</w:t>
+        <w:t>Type de destination : Azure Data Lake Storage Gen 2</w:t>
       </w:r>
     </w:p>
     <w:p>
@@ -3658,16 +3559,8 @@
         <w:rPr>
           <w:rFonts w:ascii="Segoe UI Semibold" w:hAnsi="Segoe UI Semibold" w:cs="Segoe UI Semibold"/>
         </w:rPr>
-        <w:t>Chemin du dossier : files/</w:t>
-      </w:r>
-      <w:proofErr w:type="spellStart"/>
-      <w:r>
-        <w:rPr>
-          <w:rFonts w:ascii="Segoe UI Semibold" w:hAnsi="Segoe UI Semibold" w:cs="Segoe UI Semibold"/>
-        </w:rPr>
-        <w:t>product_data</w:t>
-      </w:r>
-      <w:proofErr w:type="spellEnd"/>
+        <w:t>Chemin du dossier : files/product_data</w:t>
+      </w:r>
     </w:p>
     <w:p>
       <w:pPr>
@@ -4333,17 +4226,8 @@
           <w:rFonts w:ascii="Segoe UI Semibold" w:hAnsi="Segoe UI Semibold" w:cs="Segoe UI Semibold"/>
           <w:color w:val="FF0000"/>
         </w:rPr>
-        <w:t xml:space="preserve">Copy </w:t>
-      </w:r>
-      <w:proofErr w:type="spellStart"/>
-      <w:r>
-        <w:rPr>
-          <w:rFonts w:ascii="Segoe UI Semibold" w:hAnsi="Segoe UI Semibold" w:cs="Segoe UI Semibold"/>
-          <w:color w:val="FF0000"/>
-        </w:rPr>
-        <w:t>products</w:t>
-      </w:r>
-      <w:proofErr w:type="spellEnd"/>
+        <w:t>Copy products</w:t>
+      </w:r>
       <w:r>
         <w:rPr>
           <w:rFonts w:ascii="Segoe UI Semibold" w:hAnsi="Segoe UI Semibold" w:cs="Segoe UI Semibold"/>
@@ -4375,17 +4259,8 @@
           <w:rFonts w:ascii="Segoe UI Semibold" w:hAnsi="Segoe UI Semibold" w:cs="Segoe UI Semibold"/>
           <w:color w:val="FF0000"/>
         </w:rPr>
-        <w:t xml:space="preserve"> </w:t>
-      </w:r>
-      <w:proofErr w:type="spellStart"/>
-      <w:r>
-        <w:rPr>
-          <w:rFonts w:ascii="Segoe UI Semibold" w:hAnsi="Segoe UI Semibold" w:cs="Segoe UI Semibold"/>
-          <w:color w:val="FF0000"/>
-        </w:rPr>
-        <w:t>Refresh</w:t>
-      </w:r>
-      <w:proofErr w:type="spellEnd"/>
+        <w:t xml:space="preserve"> Refresh</w:t>
+      </w:r>
       <w:r>
         <w:rPr>
           <w:rFonts w:ascii="Segoe UI Semibold" w:hAnsi="Segoe UI Semibold" w:cs="Segoe UI Semibold"/>
@@ -4556,7 +4431,6 @@
         </w:rPr>
         <w:t xml:space="preserve">, sélectionnez l'onglet </w:t>
       </w:r>
-      <w:proofErr w:type="spellStart"/>
       <w:r>
         <w:rPr>
           <w:rFonts w:ascii="Segoe UI Semibold" w:hAnsi="Segoe UI Semibold" w:cs="Segoe UI Semibold"/>
@@ -4571,7 +4445,6 @@
         </w:rPr>
         <w:t>nked</w:t>
       </w:r>
-      <w:proofErr w:type="spellEnd"/>
       <w:r>
         <w:rPr>
           <w:rFonts w:ascii="Segoe UI Semibold" w:hAnsi="Segoe UI Semibold" w:cs="Segoe UI Semibold"/>
@@ -4603,7 +4476,6 @@
         </w:rPr>
         <w:t xml:space="preserve"> produit jusqu'à ce que vous voyiez le stockage des fichiers pour votre espace de travail Synapse. Sélectionnez ensuite le stockage de fichiers pour vérifier qu'un dossier nommé </w:t>
       </w:r>
-      <w:proofErr w:type="spellStart"/>
       <w:r>
         <w:rPr>
           <w:rFonts w:ascii="Segoe UI Semibold" w:hAnsi="Segoe UI Semibold" w:cs="Segoe UI Semibold"/>
@@ -4611,7 +4483,6 @@
         </w:rPr>
         <w:t>product_data</w:t>
       </w:r>
-      <w:proofErr w:type="spellEnd"/>
       <w:r>
         <w:rPr>
           <w:rFonts w:ascii="Segoe UI Semibold" w:hAnsi="Segoe UI Semibold" w:cs="Segoe UI Semibold"/>
@@ -5534,21 +5405,12 @@
         </w:rPr>
         <w:t xml:space="preserve">ans la liste </w:t>
       </w:r>
-      <w:proofErr w:type="spellStart"/>
-      <w:r>
-        <w:rPr>
-          <w:rFonts w:ascii="Segoe UI Semibold" w:hAnsi="Segoe UI Semibold" w:cs="Segoe UI Semibold"/>
-          <w:color w:val="FF0000"/>
-        </w:rPr>
-        <w:t>Connect</w:t>
-      </w:r>
-      <w:proofErr w:type="spellEnd"/>
-      <w:r>
-        <w:rPr>
-          <w:rFonts w:ascii="Segoe UI Semibold" w:hAnsi="Segoe UI Semibold" w:cs="Segoe UI Semibold"/>
-          <w:color w:val="FF0000"/>
-        </w:rPr>
-        <w:t xml:space="preserve"> to</w:t>
+      <w:r>
+        <w:rPr>
+          <w:rFonts w:ascii="Segoe UI Semibold" w:hAnsi="Segoe UI Semibold" w:cs="Segoe UI Semibold"/>
+          <w:color w:val="FF0000"/>
+        </w:rPr>
+        <w:t>Connect to</w:t>
       </w:r>
       <w:r>
         <w:rPr>
@@ -5569,7 +5431,6 @@
         </w:rPr>
         <w:t xml:space="preserve">, assurez-vous que </w:t>
       </w:r>
-      <w:proofErr w:type="spellStart"/>
       <w:r>
         <w:rPr>
           <w:rFonts w:ascii="Segoe UI Semibold" w:hAnsi="Segoe UI Semibold" w:cs="Segoe UI Semibold"/>
@@ -5577,7 +5438,6 @@
         </w:rPr>
         <w:t>Built-in</w:t>
       </w:r>
-      <w:proofErr w:type="spellEnd"/>
       <w:r>
         <w:rPr>
           <w:rFonts w:ascii="Segoe UI Semibold" w:hAnsi="Segoe UI Semibold" w:cs="Segoe UI Semibold"/>
@@ -5789,7 +5649,6 @@
         </w:rPr>
         <w:t xml:space="preserve"> comme illustré ici (en remplaçant </w:t>
       </w:r>
-      <w:proofErr w:type="spellStart"/>
       <w:r>
         <w:rPr>
           <w:rFonts w:ascii="Segoe UI Semibold" w:hAnsi="Segoe UI Semibold" w:cs="Segoe UI Semibold"/>
@@ -5797,7 +5656,6 @@
         </w:rPr>
         <w:t>datalakexxxxxxx</w:t>
       </w:r>
-      <w:proofErr w:type="spellEnd"/>
       <w:r>
         <w:rPr>
           <w:rFonts w:ascii="Segoe UI Semibold" w:hAnsi="Segoe UI Semibold" w:cs="Segoe UI Semibold"/>
@@ -6280,7 +6138,6 @@
         </w:rPr>
         <w:t>[</w:t>
       </w:r>
-      <w:proofErr w:type="spellStart"/>
       <w:r>
         <w:rPr>
           <w:rStyle w:val="hljs-keyword"/>
@@ -6289,7 +6146,6 @@
         </w:rPr>
         <w:t>result</w:t>
       </w:r>
-      <w:proofErr w:type="spellEnd"/>
       <w:r>
         <w:rPr>
           <w:rStyle w:val="CodeHTML"/>
@@ -6390,7 +6246,6 @@
         </w:rPr>
         <w:t xml:space="preserve">Modifiez la requête comme suit (en remplaçant </w:t>
       </w:r>
-      <w:proofErr w:type="spellStart"/>
       <w:r>
         <w:rPr>
           <w:rFonts w:ascii="Segoe UI Semibold" w:hAnsi="Segoe UI Semibold" w:cs="Segoe UI Semibold"/>
@@ -6398,7 +6253,6 @@
         </w:rPr>
         <w:t>datalakexxxxxxx</w:t>
       </w:r>
-      <w:proofErr w:type="spellEnd"/>
       <w:r>
         <w:rPr>
           <w:rFonts w:ascii="Segoe UI Semibold" w:hAnsi="Segoe UI Semibold" w:cs="Segoe UI Semibold"/>
@@ -6509,19 +6363,8 @@
           <w:szCs w:val="22"/>
           <w:lang w:val="en-US"/>
         </w:rPr>
-        <w:t xml:space="preserve"> </w:t>
-      </w:r>
-      <w:proofErr w:type="spellStart"/>
-      <w:r>
-        <w:rPr>
-          <w:rStyle w:val="CodeHTML"/>
-          <w:sz w:val="22"/>
-          <w:szCs w:val="22"/>
-          <w:lang w:val="en-US"/>
-        </w:rPr>
-        <w:t>ProductCount</w:t>
-      </w:r>
-      <w:proofErr w:type="spellEnd"/>
+        <w:t xml:space="preserve"> ProductCount</w:t>
+      </w:r>
     </w:p>
     <w:p>
       <w:pPr>
@@ -7087,33 +6930,8 @@
           <w:rFonts w:ascii="Segoe UI Semibold" w:hAnsi="Segoe UI Semibold" w:cs="Segoe UI Semibold"/>
           <w:color w:val="FF0000"/>
         </w:rPr>
-        <w:t xml:space="preserve">Count </w:t>
-      </w:r>
-      <w:proofErr w:type="spellStart"/>
-      <w:r>
-        <w:rPr>
-          <w:rFonts w:ascii="Segoe UI Semibold" w:hAnsi="Segoe UI Semibold" w:cs="Segoe UI Semibold"/>
-          <w:color w:val="FF0000"/>
-        </w:rPr>
-        <w:t>Products</w:t>
-      </w:r>
-      <w:proofErr w:type="spellEnd"/>
-      <w:r>
-        <w:rPr>
-          <w:rFonts w:ascii="Segoe UI Semibold" w:hAnsi="Segoe UI Semibold" w:cs="Segoe UI Semibold"/>
-          <w:color w:val="FF0000"/>
-        </w:rPr>
-        <w:t xml:space="preserve"> by </w:t>
-      </w:r>
-      <w:proofErr w:type="spellStart"/>
-      <w:r>
-        <w:rPr>
-          <w:rFonts w:ascii="Segoe UI Semibold" w:hAnsi="Segoe UI Semibold" w:cs="Segoe UI Semibold"/>
-          <w:color w:val="FF0000"/>
-        </w:rPr>
-        <w:t>Category</w:t>
-      </w:r>
-      <w:proofErr w:type="spellEnd"/>
+        <w:t>Count Products by Category</w:t>
+      </w:r>
       <w:r>
         <w:rPr>
           <w:rFonts w:ascii="Segoe UI Semibold" w:hAnsi="Segoe UI Semibold" w:cs="Segoe UI Semibold"/>
@@ -7174,33 +6992,8 @@
           <w:rFonts w:ascii="Segoe UI Semibold" w:hAnsi="Segoe UI Semibold" w:cs="Segoe UI Semibold"/>
           <w:color w:val="FF0000"/>
         </w:rPr>
-        <w:t xml:space="preserve">Count </w:t>
-      </w:r>
-      <w:proofErr w:type="spellStart"/>
-      <w:r>
-        <w:rPr>
-          <w:rFonts w:ascii="Segoe UI Semibold" w:hAnsi="Segoe UI Semibold" w:cs="Segoe UI Semibold"/>
-          <w:color w:val="FF0000"/>
-        </w:rPr>
-        <w:t>Products</w:t>
-      </w:r>
-      <w:proofErr w:type="spellEnd"/>
-      <w:r>
-        <w:rPr>
-          <w:rFonts w:ascii="Segoe UI Semibold" w:hAnsi="Segoe UI Semibold" w:cs="Segoe UI Semibold"/>
-          <w:color w:val="FF0000"/>
-        </w:rPr>
-        <w:t xml:space="preserve"> by </w:t>
-      </w:r>
-      <w:proofErr w:type="spellStart"/>
-      <w:r>
-        <w:rPr>
-          <w:rFonts w:ascii="Segoe UI Semibold" w:hAnsi="Segoe UI Semibold" w:cs="Segoe UI Semibold"/>
-          <w:color w:val="FF0000"/>
-        </w:rPr>
-        <w:t>Category</w:t>
-      </w:r>
-      <w:proofErr w:type="spellEnd"/>
+        <w:t>Count Products by Category</w:t>
+      </w:r>
       <w:r>
         <w:rPr>
           <w:rFonts w:ascii="Segoe UI Semibold" w:hAnsi="Segoe UI Semibold" w:cs="Segoe UI Semibold"/>
@@ -7243,33 +7036,8 @@
           <w:rFonts w:ascii="Segoe UI Semibold" w:hAnsi="Segoe UI Semibold" w:cs="Segoe UI Semibold"/>
           <w:color w:val="FF0000"/>
         </w:rPr>
-        <w:t xml:space="preserve">Count </w:t>
-      </w:r>
-      <w:proofErr w:type="spellStart"/>
-      <w:r>
-        <w:rPr>
-          <w:rFonts w:ascii="Segoe UI Semibold" w:hAnsi="Segoe UI Semibold" w:cs="Segoe UI Semibold"/>
-          <w:color w:val="FF0000"/>
-        </w:rPr>
-        <w:t>Products</w:t>
-      </w:r>
-      <w:proofErr w:type="spellEnd"/>
-      <w:r>
-        <w:rPr>
-          <w:rFonts w:ascii="Segoe UI Semibold" w:hAnsi="Segoe UI Semibold" w:cs="Segoe UI Semibold"/>
-          <w:color w:val="FF0000"/>
-        </w:rPr>
-        <w:t xml:space="preserve"> by </w:t>
-      </w:r>
-      <w:proofErr w:type="spellStart"/>
-      <w:r>
-        <w:rPr>
-          <w:rFonts w:ascii="Segoe UI Semibold" w:hAnsi="Segoe UI Semibold" w:cs="Segoe UI Semibold"/>
-          <w:color w:val="FF0000"/>
-        </w:rPr>
-        <w:t>Category</w:t>
-      </w:r>
-      <w:proofErr w:type="spellEnd"/>
+        <w:t>Count Products by Category</w:t>
+      </w:r>
       <w:r>
         <w:rPr>
           <w:rFonts w:ascii="Segoe UI Semibold" w:hAnsi="Segoe UI Semibold" w:cs="Segoe UI Semibold"/>
@@ -7299,33 +7067,8 @@
           <w:rFonts w:ascii="Segoe UI Semibold" w:hAnsi="Segoe UI Semibold" w:cs="Segoe UI Semibold"/>
           <w:color w:val="FF0000"/>
         </w:rPr>
-        <w:t xml:space="preserve">Count </w:t>
-      </w:r>
-      <w:proofErr w:type="spellStart"/>
-      <w:r>
-        <w:rPr>
-          <w:rFonts w:ascii="Segoe UI Semibold" w:hAnsi="Segoe UI Semibold" w:cs="Segoe UI Semibold"/>
-          <w:color w:val="FF0000"/>
-        </w:rPr>
-        <w:t>Products</w:t>
-      </w:r>
-      <w:proofErr w:type="spellEnd"/>
-      <w:r>
-        <w:rPr>
-          <w:rFonts w:ascii="Segoe UI Semibold" w:hAnsi="Segoe UI Semibold" w:cs="Segoe UI Semibold"/>
-          <w:color w:val="FF0000"/>
-        </w:rPr>
-        <w:t xml:space="preserve"> by </w:t>
-      </w:r>
-      <w:proofErr w:type="spellStart"/>
-      <w:r>
-        <w:rPr>
-          <w:rFonts w:ascii="Segoe UI Semibold" w:hAnsi="Segoe UI Semibold" w:cs="Segoe UI Semibold"/>
-          <w:color w:val="FF0000"/>
-        </w:rPr>
-        <w:t>Category</w:t>
-      </w:r>
-      <w:proofErr w:type="spellEnd"/>
+        <w:t>Count Products by Category</w:t>
+      </w:r>
       <w:r>
         <w:rPr>
           <w:rFonts w:ascii="Segoe UI Semibold" w:hAnsi="Segoe UI Semibold" w:cs="Segoe UI Semibold"/>
@@ -7447,16 +7190,8 @@
         <w:rPr>
           <w:rFonts w:ascii="Segoe UI Semibold" w:hAnsi="Segoe UI Semibold" w:cs="Segoe UI Semibold"/>
         </w:rPr>
-        <w:t xml:space="preserve">Colonnes de légende (série) : </w:t>
-      </w:r>
-      <w:proofErr w:type="spellStart"/>
-      <w:r>
-        <w:rPr>
-          <w:rFonts w:ascii="Segoe UI Semibold" w:hAnsi="Segoe UI Semibold" w:cs="Segoe UI Semibold"/>
-        </w:rPr>
-        <w:t>ProductCount</w:t>
-      </w:r>
-      <w:proofErr w:type="spellEnd"/>
+        <w:t>Colonnes de légende (série) : ProductCount</w:t>
+      </w:r>
     </w:p>
     <w:p>
       <w:pPr>
@@ -7763,7 +7498,6 @@
         </w:rPr>
         <w:t xml:space="preserve">, parcourez le dossier </w:t>
       </w:r>
-      <w:proofErr w:type="spellStart"/>
       <w:r>
         <w:rPr>
           <w:rFonts w:ascii="Segoe UI Semibold" w:hAnsi="Segoe UI Semibold" w:cs="Segoe UI Semibold"/>
@@ -7771,7 +7505,6 @@
         </w:rPr>
         <w:t>product_data</w:t>
       </w:r>
-      <w:proofErr w:type="spellEnd"/>
       <w:r>
         <w:rPr>
           <w:rFonts w:ascii="Segoe UI Semibold" w:hAnsi="Segoe UI Semibold" w:cs="Segoe UI Semibold"/>
@@ -7827,17 +7560,8 @@
           <w:rFonts w:ascii="Segoe UI Semibold" w:hAnsi="Segoe UI Semibold" w:cs="Segoe UI Semibold"/>
           <w:color w:val="FF0000"/>
         </w:rPr>
-        <w:t xml:space="preserve">Charger dans </w:t>
-      </w:r>
-      <w:proofErr w:type="spellStart"/>
-      <w:r>
-        <w:rPr>
-          <w:rFonts w:ascii="Segoe UI Semibold" w:hAnsi="Segoe UI Semibold" w:cs="Segoe UI Semibold"/>
-          <w:color w:val="FF0000"/>
-        </w:rPr>
-        <w:t>DataFrame</w:t>
-      </w:r>
-      <w:proofErr w:type="spellEnd"/>
+        <w:t>Charger dans DataFrame</w:t>
+      </w:r>
       <w:r>
         <w:rPr>
           <w:rFonts w:ascii="Segoe UI Semibold" w:hAnsi="Segoe UI Semibold" w:cs="Segoe UI Semibold"/>
@@ -7949,38 +7673,20 @@
           <w:rFonts w:ascii="Segoe UI Semibold" w:hAnsi="Segoe UI Semibold" w:cs="Segoe UI Semibold"/>
           <w:color w:val="FF0000"/>
         </w:rPr>
-        <w:t xml:space="preserve">Spark </w:t>
-      </w:r>
-      <w:proofErr w:type="spellStart"/>
-      <w:r>
-        <w:rPr>
-          <w:rFonts w:ascii="Segoe UI Semibold" w:hAnsi="Segoe UI Semibold" w:cs="Segoe UI Semibold"/>
-          <w:color w:val="FF0000"/>
-        </w:rPr>
-        <w:t>xxxxxxxx</w:t>
-      </w:r>
-      <w:proofErr w:type="spellEnd"/>
+        <w:t>Spark xxxxxxxx</w:t>
+      </w:r>
       <w:r>
         <w:rPr>
           <w:rFonts w:ascii="Segoe UI Semibold" w:hAnsi="Segoe UI Semibold" w:cs="Segoe UI Semibold"/>
         </w:rPr>
         <w:t xml:space="preserve"> et assurez-vous que la langue est définie sur </w:t>
       </w:r>
-      <w:proofErr w:type="spellStart"/>
-      <w:r>
-        <w:rPr>
-          <w:rFonts w:ascii="Segoe UI Semibold" w:hAnsi="Segoe UI Semibold" w:cs="Segoe UI Semibold"/>
-          <w:color w:val="FF0000"/>
-        </w:rPr>
-        <w:t>PySpark</w:t>
-      </w:r>
-      <w:proofErr w:type="spellEnd"/>
-      <w:r>
-        <w:rPr>
-          <w:rFonts w:ascii="Segoe UI Semibold" w:hAnsi="Segoe UI Semibold" w:cs="Segoe UI Semibold"/>
-          <w:color w:val="FF0000"/>
-        </w:rPr>
-        <w:t xml:space="preserve"> (Python)</w:t>
+      <w:r>
+        <w:rPr>
+          <w:rFonts w:ascii="Segoe UI Semibold" w:hAnsi="Segoe UI Semibold" w:cs="Segoe UI Semibold"/>
+          <w:color w:val="FF0000"/>
+        </w:rPr>
+        <w:t>PySpark (Python)</w:t>
       </w:r>
       <w:r>
         <w:rPr>
@@ -8083,10 +7789,14 @@
           <w:szCs w:val="20"/>
           <w:lang w:eastAsia="fr-FR"/>
         </w:rPr>
-        <w:t>%%</w:t>
-      </w:r>
-      <w:proofErr w:type="spellStart"/>
-      <w:r>
+        <w:t>%%pyspark</w:t>
+      </w:r>
+    </w:p>
+    <w:p>
+      <w:pPr>
+        <w:shd w:val="clear" w:color="auto" w:fill="FFFFFE"/>
+        <w:spacing w:after="0" w:line="255" w:lineRule="atLeast"/>
+        <w:ind w:left="1416"/>
         <w:rPr>
           <w:rFonts w:ascii="Consolas" w:eastAsia="Times New Roman" w:hAnsi="Consolas" w:cs="Times New Roman"/>
           <w:color w:val="000000"/>
@@ -8094,15 +7804,8 @@
           <w:szCs w:val="20"/>
           <w:lang w:eastAsia="fr-FR"/>
         </w:rPr>
-        <w:t>pyspark</w:t>
-      </w:r>
-      <w:proofErr w:type="spellEnd"/>
-    </w:p>
-    <w:p>
-      <w:pPr>
-        <w:shd w:val="clear" w:color="auto" w:fill="FFFFFE"/>
-        <w:spacing w:after="0" w:line="255" w:lineRule="atLeast"/>
-        <w:ind w:left="1416"/>
+      </w:pPr>
+      <w:r>
         <w:rPr>
           <w:rFonts w:ascii="Consolas" w:eastAsia="Times New Roman" w:hAnsi="Consolas" w:cs="Times New Roman"/>
           <w:color w:val="000000"/>
@@ -8110,7 +7813,18 @@
           <w:szCs w:val="20"/>
           <w:lang w:eastAsia="fr-FR"/>
         </w:rPr>
-      </w:pPr>
+        <w:t>df = spark.read.load(</w:t>
+      </w:r>
+      <w:r>
+        <w:rPr>
+          <w:rFonts w:ascii="Consolas" w:eastAsia="Times New Roman" w:hAnsi="Consolas" w:cs="Times New Roman"/>
+          <w:color w:val="A31515"/>
+          <w:sz w:val="20"/>
+          <w:szCs w:val="20"/>
+          <w:lang w:eastAsia="fr-FR"/>
+        </w:rPr>
+        <w:t>'abfss://files@datalakeex24n6q.dfs.core.windows.net/product_data/produits.csv'</w:t>
+      </w:r>
       <w:r>
         <w:rPr>
           <w:rFonts w:ascii="Consolas" w:eastAsia="Times New Roman" w:hAnsi="Consolas" w:cs="Times New Roman"/>
@@ -8119,7 +7833,27 @@
           <w:szCs w:val="20"/>
           <w:lang w:eastAsia="fr-FR"/>
         </w:rPr>
-        <w:t>df = spark.read.load(</w:t>
+        <w:t>, </w:t>
+      </w:r>
+      <w:r>
+        <w:rPr>
+          <w:rFonts w:ascii="Consolas" w:eastAsia="Times New Roman" w:hAnsi="Consolas" w:cs="Times New Roman"/>
+          <w:color w:val="001080"/>
+          <w:sz w:val="20"/>
+          <w:szCs w:val="20"/>
+          <w:lang w:eastAsia="fr-FR"/>
+        </w:rPr>
+        <w:t>format</w:t>
+      </w:r>
+      <w:r>
+        <w:rPr>
+          <w:rFonts w:ascii="Consolas" w:eastAsia="Times New Roman" w:hAnsi="Consolas" w:cs="Times New Roman"/>
+          <w:color w:val="000000"/>
+          <w:sz w:val="20"/>
+          <w:szCs w:val="20"/>
+          <w:lang w:eastAsia="fr-FR"/>
+        </w:rPr>
+        <w:t>=</w:t>
       </w:r>
       <w:r>
         <w:rPr>
@@ -8129,46 +7863,6 @@
           <w:szCs w:val="20"/>
           <w:lang w:eastAsia="fr-FR"/>
         </w:rPr>
-        <w:t>'abfss://files@datalakeex24n6q.dfs.core.windows.net/product_data/produits.csv'</w:t>
-      </w:r>
-      <w:r>
-        <w:rPr>
-          <w:rFonts w:ascii="Consolas" w:eastAsia="Times New Roman" w:hAnsi="Consolas" w:cs="Times New Roman"/>
-          <w:color w:val="000000"/>
-          <w:sz w:val="20"/>
-          <w:szCs w:val="20"/>
-          <w:lang w:eastAsia="fr-FR"/>
-        </w:rPr>
-        <w:t>, </w:t>
-      </w:r>
-      <w:r>
-        <w:rPr>
-          <w:rFonts w:ascii="Consolas" w:eastAsia="Times New Roman" w:hAnsi="Consolas" w:cs="Times New Roman"/>
-          <w:color w:val="001080"/>
-          <w:sz w:val="20"/>
-          <w:szCs w:val="20"/>
-          <w:lang w:eastAsia="fr-FR"/>
-        </w:rPr>
-        <w:t>format</w:t>
-      </w:r>
-      <w:r>
-        <w:rPr>
-          <w:rFonts w:ascii="Consolas" w:eastAsia="Times New Roman" w:hAnsi="Consolas" w:cs="Times New Roman"/>
-          <w:color w:val="000000"/>
-          <w:sz w:val="20"/>
-          <w:szCs w:val="20"/>
-          <w:lang w:eastAsia="fr-FR"/>
-        </w:rPr>
-        <w:t>=</w:t>
-      </w:r>
-      <w:r>
-        <w:rPr>
-          <w:rFonts w:ascii="Consolas" w:eastAsia="Times New Roman" w:hAnsi="Consolas" w:cs="Times New Roman"/>
-          <w:color w:val="A31515"/>
-          <w:sz w:val="20"/>
-          <w:szCs w:val="20"/>
-          <w:lang w:eastAsia="fr-FR"/>
-        </w:rPr>
         <w:t>'csv'</w:t>
       </w:r>
     </w:p>
@@ -8265,29 +7959,7 @@
           <w:szCs w:val="20"/>
           <w:lang w:val="en-US" w:eastAsia="fr-FR"/>
         </w:rPr>
-        <w:t>display(</w:t>
-      </w:r>
-      <w:proofErr w:type="spellStart"/>
-      <w:r>
-        <w:rPr>
-          <w:rFonts w:ascii="Consolas" w:eastAsia="Times New Roman" w:hAnsi="Consolas" w:cs="Times New Roman"/>
-          <w:color w:val="000000"/>
-          <w:sz w:val="20"/>
-          <w:szCs w:val="20"/>
-          <w:lang w:val="en-US" w:eastAsia="fr-FR"/>
-        </w:rPr>
-        <w:t>df.limit</w:t>
-      </w:r>
-      <w:proofErr w:type="spellEnd"/>
-      <w:r>
-        <w:rPr>
-          <w:rFonts w:ascii="Consolas" w:eastAsia="Times New Roman" w:hAnsi="Consolas" w:cs="Times New Roman"/>
-          <w:color w:val="000000"/>
-          <w:sz w:val="20"/>
-          <w:szCs w:val="20"/>
-          <w:lang w:val="en-US" w:eastAsia="fr-FR"/>
-        </w:rPr>
-        <w:t>(</w:t>
+        <w:t>display(df.limit(</w:t>
       </w:r>
       <w:r>
         <w:rPr>
@@ -8696,7 +8368,6 @@
         </w:rPr>
         <w:t xml:space="preserve">      </w:t>
       </w:r>
-      <w:proofErr w:type="spellStart"/>
       <w:r>
         <w:rPr>
           <w:rFonts w:ascii="Courier New" w:hAnsi="Courier New" w:cs="Courier New"/>
@@ -8704,19 +8375,19 @@
           <w:szCs w:val="22"/>
           <w:lang w:val="en-US"/>
         </w:rPr>
-        <w:t>df_counts</w:t>
-      </w:r>
-      <w:proofErr w:type="spellEnd"/>
-      <w:r>
+        <w:t>df_counts = df.groupby(df.Category).count()</w:t>
+      </w:r>
+    </w:p>
+    <w:p>
+      <w:pPr>
+        <w:pStyle w:val="NormalWeb"/>
+        <w:spacing w:before="0" w:beforeAutospacing="0" w:after="0" w:afterAutospacing="0"/>
         <w:rPr>
           <w:rFonts w:ascii="Courier New" w:hAnsi="Courier New" w:cs="Courier New"/>
           <w:sz w:val="22"/>
           <w:szCs w:val="22"/>
-          <w:lang w:val="en-US"/>
-        </w:rPr>
-        <w:t xml:space="preserve"> = </w:t>
-      </w:r>
-      <w:proofErr w:type="spellStart"/>
+        </w:rPr>
+      </w:pPr>
       <w:r>
         <w:rPr>
           <w:rFonts w:ascii="Courier New" w:hAnsi="Courier New" w:cs="Courier New"/>
@@ -8724,9 +8395,8 @@
           <w:szCs w:val="22"/>
           <w:lang w:val="en-US"/>
         </w:rPr>
-        <w:t>df.groupby</w:t>
-      </w:r>
-      <w:proofErr w:type="spellEnd"/>
+        <w:t xml:space="preserve">      </w:t>
+      </w:r>
       <w:r>
         <w:rPr>
           <w:rFonts w:ascii="Courier New" w:hAnsi="Courier New" w:cs="Courier New"/>
@@ -8734,82 +8404,15 @@
           <w:szCs w:val="22"/>
           <w:lang w:val="en-US"/>
         </w:rPr>
-        <w:t>(</w:t>
-      </w:r>
-      <w:proofErr w:type="spellStart"/>
+        <w:t>display</w:t>
+      </w:r>
       <w:r>
         <w:rPr>
           <w:rFonts w:ascii="Courier New" w:hAnsi="Courier New" w:cs="Courier New"/>
           <w:sz w:val="22"/>
           <w:szCs w:val="22"/>
-          <w:lang w:val="en-US"/>
-        </w:rPr>
-        <w:t>df.Category</w:t>
-      </w:r>
-      <w:proofErr w:type="spellEnd"/>
-      <w:r>
-        <w:rPr>
-          <w:rFonts w:ascii="Courier New" w:hAnsi="Courier New" w:cs="Courier New"/>
-          <w:sz w:val="22"/>
-          <w:szCs w:val="22"/>
-          <w:lang w:val="en-US"/>
-        </w:rPr>
-        <w:t>).count()</w:t>
-      </w:r>
-    </w:p>
-    <w:p>
-      <w:pPr>
-        <w:pStyle w:val="NormalWeb"/>
-        <w:spacing w:before="0" w:beforeAutospacing="0" w:after="0" w:afterAutospacing="0"/>
-        <w:rPr>
-          <w:rFonts w:ascii="Courier New" w:hAnsi="Courier New" w:cs="Courier New"/>
-          <w:sz w:val="22"/>
-          <w:szCs w:val="22"/>
-        </w:rPr>
-      </w:pPr>
-      <w:r>
-        <w:rPr>
-          <w:rFonts w:ascii="Courier New" w:hAnsi="Courier New" w:cs="Courier New"/>
-          <w:sz w:val="22"/>
-          <w:szCs w:val="22"/>
-          <w:lang w:val="en-US"/>
-        </w:rPr>
-        <w:t xml:space="preserve">      </w:t>
-      </w:r>
-      <w:r>
-        <w:rPr>
-          <w:rFonts w:ascii="Courier New" w:hAnsi="Courier New" w:cs="Courier New"/>
-          <w:sz w:val="22"/>
-          <w:szCs w:val="22"/>
-          <w:lang w:val="en-US"/>
-        </w:rPr>
-        <w:t>display</w:t>
-      </w:r>
-      <w:r>
-        <w:rPr>
-          <w:rFonts w:ascii="Courier New" w:hAnsi="Courier New" w:cs="Courier New"/>
-          <w:sz w:val="22"/>
-          <w:szCs w:val="22"/>
-        </w:rPr>
-        <w:t>(</w:t>
-      </w:r>
-      <w:proofErr w:type="spellStart"/>
-      <w:r>
-        <w:rPr>
-          <w:rFonts w:ascii="Courier New" w:hAnsi="Courier New" w:cs="Courier New"/>
-          <w:sz w:val="22"/>
-          <w:szCs w:val="22"/>
-        </w:rPr>
-        <w:t>df_counts</w:t>
-      </w:r>
-      <w:proofErr w:type="spellEnd"/>
-      <w:r>
-        <w:rPr>
-          <w:rFonts w:ascii="Courier New" w:hAnsi="Courier New" w:cs="Courier New"/>
-          <w:sz w:val="22"/>
-          <w:szCs w:val="22"/>
-        </w:rPr>
-        <w:t>)</w:t>
+        </w:rPr>
+        <w:t>(df_counts)</w:t>
       </w:r>
     </w:p>
     <w:p>
@@ -9251,17 +8854,8 @@
           <w:rFonts w:ascii="Segoe UI Semibold" w:hAnsi="Segoe UI Semibold" w:cs="Segoe UI Semibold"/>
           <w:color w:val="FF0000"/>
         </w:rPr>
-        <w:t xml:space="preserve">pool SQL dédié </w:t>
-      </w:r>
-      <w:proofErr w:type="spellStart"/>
-      <w:r>
-        <w:rPr>
-          <w:rFonts w:ascii="Segoe UI Semibold" w:hAnsi="Segoe UI Semibold" w:cs="Segoe UI Semibold"/>
-          <w:color w:val="FF0000"/>
-        </w:rPr>
-        <w:t>sqlxxxxxxx</w:t>
-      </w:r>
-      <w:proofErr w:type="spellEnd"/>
+        <w:t>pool SQL dédié sqlxxxxxxx</w:t>
+      </w:r>
     </w:p>
     <w:p>
       <w:pPr>
@@ -9489,7 +9083,6 @@
         </w:rPr>
         <w:t xml:space="preserve">, développez les bases de données SQL et vérifiez que </w:t>
       </w:r>
-      <w:proofErr w:type="spellStart"/>
       <w:r>
         <w:rPr>
           <w:rFonts w:ascii="Segoe UI Semibold" w:hAnsi="Segoe UI Semibold" w:cs="Segoe UI Semibold"/>
@@ -9497,7 +9090,6 @@
         </w:rPr>
         <w:t>sqlxxxxxxx</w:t>
       </w:r>
-      <w:proofErr w:type="spellEnd"/>
       <w:r>
         <w:rPr>
           <w:rFonts w:ascii="Segoe UI Semibold" w:hAnsi="Segoe UI Semibold" w:cs="Segoe UI Semibold"/>
@@ -9589,7 +9181,6 @@
         </w:rPr>
         <w:t xml:space="preserve">Développez la base de données </w:t>
       </w:r>
-      <w:proofErr w:type="spellStart"/>
       <w:r>
         <w:rPr>
           <w:rFonts w:ascii="Segoe UI Semibold" w:hAnsi="Segoe UI Semibold" w:cs="Segoe UI Semibold"/>
@@ -9597,7 +9188,6 @@
         </w:rPr>
         <w:t>sqlxxxxxxx</w:t>
       </w:r>
-      <w:proofErr w:type="spellEnd"/>
       <w:r>
         <w:rPr>
           <w:rFonts w:ascii="Segoe UI Semibold" w:hAnsi="Segoe UI Semibold" w:cs="Segoe UI Semibold"/>
@@ -9617,7 +9207,6 @@
         </w:rPr>
         <w:t xml:space="preserve">, puis dans le menu … de la table </w:t>
       </w:r>
-      <w:proofErr w:type="spellStart"/>
       <w:r>
         <w:rPr>
           <w:rFonts w:ascii="Segoe UI Semibold" w:hAnsi="Segoe UI Semibold" w:cs="Segoe UI Semibold"/>
@@ -9625,7 +9214,6 @@
         </w:rPr>
         <w:t>FactInternetSales</w:t>
       </w:r>
-      <w:proofErr w:type="spellEnd"/>
       <w:r>
         <w:rPr>
           <w:rFonts w:ascii="Segoe UI Semibold" w:hAnsi="Segoe UI Semibold" w:cs="Segoe UI Semibold"/>
@@ -9774,55 +9362,167 @@
           <w:rStyle w:val="CodeHTML"/>
           <w:lang w:val="en-US"/>
         </w:rPr>
+        <w:t xml:space="preserve"> d.CalendarYear, d.MonthNumberOfYear, d.EnglishMonthName,</w:t>
+      </w:r>
+    </w:p>
+    <w:p>
+      <w:pPr>
+        <w:pStyle w:val="PrformatHTML"/>
+        <w:rPr>
+          <w:rStyle w:val="CodeHTML"/>
+          <w:lang w:val="en-US"/>
+        </w:rPr>
+      </w:pPr>
+      <w:r>
+        <w:rPr>
+          <w:rStyle w:val="CodeHTML"/>
+          <w:lang w:val="en-US"/>
+        </w:rPr>
+        <w:t xml:space="preserve">        p.EnglishProductName </w:t>
+      </w:r>
+      <w:r>
+        <w:rPr>
+          <w:rStyle w:val="hljs-keyword"/>
+          <w:lang w:val="en-US"/>
+        </w:rPr>
+        <w:t>AS</w:t>
+      </w:r>
+      <w:r>
+        <w:rPr>
+          <w:rStyle w:val="CodeHTML"/>
+          <w:lang w:val="en-US"/>
+        </w:rPr>
+        <w:t xml:space="preserve"> Product, </w:t>
+      </w:r>
+      <w:r>
+        <w:rPr>
+          <w:rStyle w:val="hljs-keyword"/>
+          <w:lang w:val="en-US"/>
+        </w:rPr>
+        <w:t>SUM</w:t>
+      </w:r>
+      <w:r>
+        <w:rPr>
+          <w:rStyle w:val="CodeHTML"/>
+          <w:lang w:val="en-US"/>
+        </w:rPr>
+        <w:t xml:space="preserve">(o.OrderQuantity) </w:t>
+      </w:r>
+      <w:r>
+        <w:rPr>
+          <w:rStyle w:val="hljs-keyword"/>
+          <w:lang w:val="en-US"/>
+        </w:rPr>
+        <w:t>AS</w:t>
+      </w:r>
+      <w:r>
+        <w:rPr>
+          <w:rStyle w:val="CodeHTML"/>
+          <w:lang w:val="en-US"/>
+        </w:rPr>
+        <w:t xml:space="preserve"> UnitsSold</w:t>
+      </w:r>
+    </w:p>
+    <w:p>
+      <w:pPr>
+        <w:pStyle w:val="PrformatHTML"/>
+        <w:rPr>
+          <w:rStyle w:val="CodeHTML"/>
+          <w:lang w:val="en-US"/>
+        </w:rPr>
+      </w:pPr>
+      <w:r>
+        <w:rPr>
+          <w:rStyle w:val="CodeHTML"/>
+          <w:lang w:val="en-US"/>
+        </w:rPr>
         <w:t xml:space="preserve"> </w:t>
       </w:r>
-      <w:proofErr w:type="spellStart"/>
+      <w:r>
+        <w:rPr>
+          <w:rStyle w:val="hljs-keyword"/>
+          <w:lang w:val="en-US"/>
+        </w:rPr>
+        <w:t>FROM</w:t>
+      </w:r>
       <w:r>
         <w:rPr>
           <w:rStyle w:val="CodeHTML"/>
           <w:lang w:val="en-US"/>
         </w:rPr>
-        <w:t>d.CalendarYear</w:t>
-      </w:r>
-      <w:proofErr w:type="spellEnd"/>
+        <w:t xml:space="preserve"> dbo.FactInternetSales </w:t>
+      </w:r>
+      <w:r>
+        <w:rPr>
+          <w:rStyle w:val="hljs-keyword"/>
+          <w:lang w:val="en-US"/>
+        </w:rPr>
+        <w:t>AS</w:t>
+      </w:r>
       <w:r>
         <w:rPr>
           <w:rStyle w:val="CodeHTML"/>
           <w:lang w:val="en-US"/>
         </w:rPr>
-        <w:t xml:space="preserve">, </w:t>
-      </w:r>
-      <w:proofErr w:type="spellStart"/>
-      <w:r>
+        <w:t xml:space="preserve"> o</w:t>
+      </w:r>
+    </w:p>
+    <w:p>
+      <w:pPr>
+        <w:pStyle w:val="PrformatHTML"/>
         <w:rPr>
           <w:rStyle w:val="CodeHTML"/>
           <w:lang w:val="en-US"/>
         </w:rPr>
-        <w:t>d.MonthNumberOfYear</w:t>
-      </w:r>
-      <w:proofErr w:type="spellEnd"/>
+      </w:pPr>
       <w:r>
         <w:rPr>
           <w:rStyle w:val="CodeHTML"/>
           <w:lang w:val="en-US"/>
         </w:rPr>
-        <w:t xml:space="preserve">, </w:t>
-      </w:r>
-      <w:proofErr w:type="spellStart"/>
+        <w:t xml:space="preserve"> </w:t>
+      </w:r>
+      <w:r>
+        <w:rPr>
+          <w:rStyle w:val="hljs-keyword"/>
+          <w:lang w:val="en-US"/>
+        </w:rPr>
+        <w:t>JOIN</w:t>
+      </w:r>
       <w:r>
         <w:rPr>
           <w:rStyle w:val="CodeHTML"/>
           <w:lang w:val="en-US"/>
         </w:rPr>
-        <w:t>d.EnglishMonthName</w:t>
-      </w:r>
-      <w:proofErr w:type="spellEnd"/>
+        <w:t xml:space="preserve"> dbo.DimDate </w:t>
+      </w:r>
+      <w:r>
+        <w:rPr>
+          <w:rStyle w:val="hljs-keyword"/>
+          <w:lang w:val="en-US"/>
+        </w:rPr>
+        <w:t>AS</w:t>
+      </w:r>
       <w:r>
         <w:rPr>
           <w:rStyle w:val="CodeHTML"/>
           <w:lang w:val="en-US"/>
         </w:rPr>
-        <w:t>,</w:t>
+        <w:t xml:space="preserve"> d </w:t>
+      </w:r>
+      <w:r>
+        <w:rPr>
+          <w:rStyle w:val="hljs-keyword"/>
+          <w:lang w:val="en-US"/>
+        </w:rPr>
+        <w:t>ON</w:t>
+      </w:r>
+      <w:r>
+        <w:rPr>
+          <w:rStyle w:val="CodeHTML"/>
+          <w:lang w:val="en-US"/>
+        </w:rPr>
+        <w:t xml:space="preserve"> o.OrderDateKey = d.DateKey</w:t>
       </w:r>
     </w:p>
     <w:p>
@@ -9838,22 +9538,64 @@
           <w:rStyle w:val="CodeHTML"/>
           <w:lang w:val="en-US"/>
         </w:rPr>
-        <w:t xml:space="preserve">        </w:t>
-      </w:r>
-      <w:proofErr w:type="spellStart"/>
+        <w:t xml:space="preserve"> </w:t>
+      </w:r>
+      <w:r>
+        <w:rPr>
+          <w:rStyle w:val="hljs-keyword"/>
+          <w:lang w:val="en-US"/>
+        </w:rPr>
+        <w:t>JOIN</w:t>
+      </w:r>
       <w:r>
         <w:rPr>
           <w:rStyle w:val="CodeHTML"/>
           <w:lang w:val="en-US"/>
         </w:rPr>
-        <w:t>p.EnglishProductName</w:t>
-      </w:r>
-      <w:proofErr w:type="spellEnd"/>
+        <w:t xml:space="preserve"> dbo.DimProduct </w:t>
+      </w:r>
+      <w:r>
+        <w:rPr>
+          <w:rStyle w:val="hljs-keyword"/>
+          <w:lang w:val="en-US"/>
+        </w:rPr>
+        <w:t>AS</w:t>
+      </w:r>
       <w:r>
         <w:rPr>
           <w:rStyle w:val="CodeHTML"/>
           <w:lang w:val="en-US"/>
         </w:rPr>
+        <w:t xml:space="preserve"> p </w:t>
+      </w:r>
+      <w:r>
+        <w:rPr>
+          <w:rStyle w:val="hljs-keyword"/>
+          <w:lang w:val="en-US"/>
+        </w:rPr>
+        <w:t>ON</w:t>
+      </w:r>
+      <w:r>
+        <w:rPr>
+          <w:rStyle w:val="CodeHTML"/>
+          <w:lang w:val="en-US"/>
+        </w:rPr>
+        <w:t xml:space="preserve"> o.ProductKey = p.ProductKey</w:t>
+      </w:r>
+    </w:p>
+    <w:p>
+      <w:pPr>
+        <w:pStyle w:val="PrformatHTML"/>
+        <w:rPr>
+          <w:rStyle w:val="CodeHTML"/>
+          <w:lang w:val="en-US"/>
+        </w:rPr>
+      </w:pPr>
+      <w:r>
+        <w:rPr>
+          <w:rStyle w:val="CodeHTML"/>
+          <w:lang w:val="en-US"/>
+        </w:rPr>
         <w:t xml:space="preserve"> </w:t>
       </w:r>
       <w:r>
@@ -9861,471 +9603,65 @@
           <w:rStyle w:val="hljs-keyword"/>
           <w:lang w:val="en-US"/>
         </w:rPr>
-        <w:t>AS</w:t>
+        <w:t>GROUP</w:t>
       </w:r>
       <w:r>
         <w:rPr>
           <w:rStyle w:val="CodeHTML"/>
           <w:lang w:val="en-US"/>
         </w:rPr>
-        <w:t xml:space="preserve"> Product, </w:t>
+        <w:t xml:space="preserve"> </w:t>
       </w:r>
       <w:r>
         <w:rPr>
           <w:rStyle w:val="hljs-keyword"/>
           <w:lang w:val="en-US"/>
         </w:rPr>
-        <w:t>SUM</w:t>
+        <w:t>BY</w:t>
       </w:r>
       <w:r>
         <w:rPr>
           <w:rStyle w:val="CodeHTML"/>
           <w:lang w:val="en-US"/>
         </w:rPr>
-        <w:t>(</w:t>
-      </w:r>
-      <w:proofErr w:type="spellStart"/>
+        <w:t xml:space="preserve"> d.CalendarYear, d.MonthNumberOfYear, d.EnglishMonthName, p.EnglishProductName</w:t>
+      </w:r>
+    </w:p>
+    <w:p>
+      <w:pPr>
+        <w:pStyle w:val="PrformatHTML"/>
+      </w:pPr>
       <w:r>
         <w:rPr>
           <w:rStyle w:val="CodeHTML"/>
           <w:lang w:val="en-US"/>
         </w:rPr>
-        <w:t>o.OrderQuantity</w:t>
-      </w:r>
-      <w:proofErr w:type="spellEnd"/>
+        <w:t xml:space="preserve"> </w:t>
+      </w:r>
+      <w:r>
+        <w:rPr>
+          <w:rStyle w:val="hljs-keyword"/>
+        </w:rPr>
+        <w:t>ORDER</w:t>
+      </w:r>
       <w:r>
         <w:rPr>
           <w:rStyle w:val="CodeHTML"/>
-          <w:lang w:val="en-US"/>
-        </w:rPr>
-        <w:t xml:space="preserve">) </w:t>
+        </w:rPr>
+        <w:t xml:space="preserve"> </w:t>
       </w:r>
       <w:r>
         <w:rPr>
           <w:rStyle w:val="hljs-keyword"/>
-          <w:lang w:val="en-US"/>
-        </w:rPr>
-        <w:t>AS</w:t>
+        </w:rPr>
+        <w:t>BY</w:t>
       </w:r>
       <w:r>
         <w:rPr>
           <w:rStyle w:val="CodeHTML"/>
-          <w:lang w:val="en-US"/>
-        </w:rPr>
-        <w:t xml:space="preserve"> </w:t>
-      </w:r>
-      <w:proofErr w:type="spellStart"/>
-      <w:r>
-        <w:rPr>
-          <w:rStyle w:val="CodeHTML"/>
-          <w:lang w:val="en-US"/>
-        </w:rPr>
-        <w:t>UnitsSold</w:t>
-      </w:r>
-      <w:proofErr w:type="spellEnd"/>
-    </w:p>
-    <w:p>
-      <w:pPr>
-        <w:pStyle w:val="PrformatHTML"/>
-        <w:rPr>
-          <w:rStyle w:val="CodeHTML"/>
-          <w:lang w:val="en-US"/>
-        </w:rPr>
-      </w:pPr>
-      <w:r>
-        <w:rPr>
-          <w:rStyle w:val="CodeHTML"/>
-          <w:lang w:val="en-US"/>
-        </w:rPr>
-        <w:t xml:space="preserve"> </w:t>
-      </w:r>
-      <w:r>
-        <w:rPr>
-          <w:rStyle w:val="hljs-keyword"/>
-          <w:lang w:val="en-US"/>
-        </w:rPr>
-        <w:t>FROM</w:t>
-      </w:r>
-      <w:r>
-        <w:rPr>
-          <w:rStyle w:val="CodeHTML"/>
-          <w:lang w:val="en-US"/>
-        </w:rPr>
-        <w:t xml:space="preserve"> </w:t>
-      </w:r>
-      <w:proofErr w:type="spellStart"/>
-      <w:r>
-        <w:rPr>
-          <w:rStyle w:val="CodeHTML"/>
-          <w:lang w:val="en-US"/>
-        </w:rPr>
-        <w:t>dbo.FactInternetSales</w:t>
-      </w:r>
-      <w:proofErr w:type="spellEnd"/>
-      <w:r>
-        <w:rPr>
-          <w:rStyle w:val="CodeHTML"/>
-          <w:lang w:val="en-US"/>
-        </w:rPr>
-        <w:t xml:space="preserve"> </w:t>
-      </w:r>
-      <w:r>
-        <w:rPr>
-          <w:rStyle w:val="hljs-keyword"/>
-          <w:lang w:val="en-US"/>
-        </w:rPr>
-        <w:t>AS</w:t>
-      </w:r>
-      <w:r>
-        <w:rPr>
-          <w:rStyle w:val="CodeHTML"/>
-          <w:lang w:val="en-US"/>
-        </w:rPr>
-        <w:t xml:space="preserve"> o</w:t>
-      </w:r>
-    </w:p>
-    <w:p>
-      <w:pPr>
-        <w:pStyle w:val="PrformatHTML"/>
-        <w:rPr>
-          <w:rStyle w:val="CodeHTML"/>
-          <w:lang w:val="en-US"/>
-        </w:rPr>
-      </w:pPr>
-      <w:r>
-        <w:rPr>
-          <w:rStyle w:val="CodeHTML"/>
-          <w:lang w:val="en-US"/>
-        </w:rPr>
-        <w:t xml:space="preserve"> </w:t>
-      </w:r>
-      <w:r>
-        <w:rPr>
-          <w:rStyle w:val="hljs-keyword"/>
-          <w:lang w:val="en-US"/>
-        </w:rPr>
-        <w:t>JOIN</w:t>
-      </w:r>
-      <w:r>
-        <w:rPr>
-          <w:rStyle w:val="CodeHTML"/>
-          <w:lang w:val="en-US"/>
-        </w:rPr>
-        <w:t xml:space="preserve"> </w:t>
-      </w:r>
-      <w:proofErr w:type="spellStart"/>
-      <w:r>
-        <w:rPr>
-          <w:rStyle w:val="CodeHTML"/>
-          <w:lang w:val="en-US"/>
-        </w:rPr>
-        <w:t>dbo.DimDate</w:t>
-      </w:r>
-      <w:proofErr w:type="spellEnd"/>
-      <w:r>
-        <w:rPr>
-          <w:rStyle w:val="CodeHTML"/>
-          <w:lang w:val="en-US"/>
-        </w:rPr>
-        <w:t xml:space="preserve"> </w:t>
-      </w:r>
-      <w:r>
-        <w:rPr>
-          <w:rStyle w:val="hljs-keyword"/>
-          <w:lang w:val="en-US"/>
-        </w:rPr>
-        <w:t>AS</w:t>
-      </w:r>
-      <w:r>
-        <w:rPr>
-          <w:rStyle w:val="CodeHTML"/>
-          <w:lang w:val="en-US"/>
-        </w:rPr>
-        <w:t xml:space="preserve"> d </w:t>
-      </w:r>
-      <w:r>
-        <w:rPr>
-          <w:rStyle w:val="hljs-keyword"/>
-          <w:lang w:val="en-US"/>
-        </w:rPr>
-        <w:t>ON</w:t>
-      </w:r>
-      <w:r>
-        <w:rPr>
-          <w:rStyle w:val="CodeHTML"/>
-          <w:lang w:val="en-US"/>
-        </w:rPr>
-        <w:t xml:space="preserve"> </w:t>
-      </w:r>
-      <w:proofErr w:type="spellStart"/>
-      <w:r>
-        <w:rPr>
-          <w:rStyle w:val="CodeHTML"/>
-          <w:lang w:val="en-US"/>
-        </w:rPr>
-        <w:t>o.OrderDateKey</w:t>
-      </w:r>
-      <w:proofErr w:type="spellEnd"/>
-      <w:r>
-        <w:rPr>
-          <w:rStyle w:val="CodeHTML"/>
-          <w:lang w:val="en-US"/>
-        </w:rPr>
-        <w:t xml:space="preserve"> = </w:t>
-      </w:r>
-      <w:proofErr w:type="spellStart"/>
-      <w:r>
-        <w:rPr>
-          <w:rStyle w:val="CodeHTML"/>
-          <w:lang w:val="en-US"/>
-        </w:rPr>
-        <w:t>d.DateKey</w:t>
-      </w:r>
-      <w:proofErr w:type="spellEnd"/>
-    </w:p>
-    <w:p>
-      <w:pPr>
-        <w:pStyle w:val="PrformatHTML"/>
-        <w:rPr>
-          <w:rStyle w:val="CodeHTML"/>
-          <w:lang w:val="en-US"/>
-        </w:rPr>
-      </w:pPr>
-      <w:r>
-        <w:rPr>
-          <w:rStyle w:val="CodeHTML"/>
-          <w:lang w:val="en-US"/>
-        </w:rPr>
-        <w:t xml:space="preserve"> </w:t>
-      </w:r>
-      <w:r>
-        <w:rPr>
-          <w:rStyle w:val="hljs-keyword"/>
-          <w:lang w:val="en-US"/>
-        </w:rPr>
-        <w:t>JOIN</w:t>
-      </w:r>
-      <w:r>
-        <w:rPr>
-          <w:rStyle w:val="CodeHTML"/>
-          <w:lang w:val="en-US"/>
-        </w:rPr>
-        <w:t xml:space="preserve"> </w:t>
-      </w:r>
-      <w:proofErr w:type="spellStart"/>
-      <w:r>
-        <w:rPr>
-          <w:rStyle w:val="CodeHTML"/>
-          <w:lang w:val="en-US"/>
-        </w:rPr>
-        <w:t>dbo.DimProduct</w:t>
-      </w:r>
-      <w:proofErr w:type="spellEnd"/>
-      <w:r>
-        <w:rPr>
-          <w:rStyle w:val="CodeHTML"/>
-          <w:lang w:val="en-US"/>
-        </w:rPr>
-        <w:t xml:space="preserve"> </w:t>
-      </w:r>
-      <w:r>
-        <w:rPr>
-          <w:rStyle w:val="hljs-keyword"/>
-          <w:lang w:val="en-US"/>
-        </w:rPr>
-        <w:t>AS</w:t>
-      </w:r>
-      <w:r>
-        <w:rPr>
-          <w:rStyle w:val="CodeHTML"/>
-          <w:lang w:val="en-US"/>
-        </w:rPr>
-        <w:t xml:space="preserve"> p </w:t>
-      </w:r>
-      <w:r>
-        <w:rPr>
-          <w:rStyle w:val="hljs-keyword"/>
-          <w:lang w:val="en-US"/>
-        </w:rPr>
-        <w:t>ON</w:t>
-      </w:r>
-      <w:r>
-        <w:rPr>
-          <w:rStyle w:val="CodeHTML"/>
-          <w:lang w:val="en-US"/>
-        </w:rPr>
-        <w:t xml:space="preserve"> </w:t>
-      </w:r>
-      <w:proofErr w:type="spellStart"/>
-      <w:r>
-        <w:rPr>
-          <w:rStyle w:val="CodeHTML"/>
-          <w:lang w:val="en-US"/>
-        </w:rPr>
-        <w:t>o.ProductKey</w:t>
-      </w:r>
-      <w:proofErr w:type="spellEnd"/>
-      <w:r>
-        <w:rPr>
-          <w:rStyle w:val="CodeHTML"/>
-          <w:lang w:val="en-US"/>
-        </w:rPr>
-        <w:t xml:space="preserve"> = </w:t>
-      </w:r>
-      <w:proofErr w:type="spellStart"/>
-      <w:r>
-        <w:rPr>
-          <w:rStyle w:val="CodeHTML"/>
-          <w:lang w:val="en-US"/>
-        </w:rPr>
-        <w:t>p.ProductKey</w:t>
-      </w:r>
-      <w:proofErr w:type="spellEnd"/>
-    </w:p>
-    <w:p>
-      <w:pPr>
-        <w:pStyle w:val="PrformatHTML"/>
-        <w:rPr>
-          <w:rStyle w:val="CodeHTML"/>
-          <w:lang w:val="en-US"/>
-        </w:rPr>
-      </w:pPr>
-      <w:r>
-        <w:rPr>
-          <w:rStyle w:val="CodeHTML"/>
-          <w:lang w:val="en-US"/>
-        </w:rPr>
-        <w:t xml:space="preserve"> </w:t>
-      </w:r>
-      <w:r>
-        <w:rPr>
-          <w:rStyle w:val="hljs-keyword"/>
-          <w:lang w:val="en-US"/>
-        </w:rPr>
-        <w:t>GROUP</w:t>
-      </w:r>
-      <w:r>
-        <w:rPr>
-          <w:rStyle w:val="CodeHTML"/>
-          <w:lang w:val="en-US"/>
-        </w:rPr>
-        <w:t xml:space="preserve"> </w:t>
-      </w:r>
-      <w:r>
-        <w:rPr>
-          <w:rStyle w:val="hljs-keyword"/>
-          <w:lang w:val="en-US"/>
-        </w:rPr>
-        <w:t>BY</w:t>
-      </w:r>
-      <w:r>
-        <w:rPr>
-          <w:rStyle w:val="CodeHTML"/>
-          <w:lang w:val="en-US"/>
-        </w:rPr>
-        <w:t xml:space="preserve"> </w:t>
-      </w:r>
-      <w:proofErr w:type="spellStart"/>
-      <w:r>
-        <w:rPr>
-          <w:rStyle w:val="CodeHTML"/>
-          <w:lang w:val="en-US"/>
-        </w:rPr>
-        <w:t>d.CalendarYear</w:t>
-      </w:r>
-      <w:proofErr w:type="spellEnd"/>
-      <w:r>
-        <w:rPr>
-          <w:rStyle w:val="CodeHTML"/>
-          <w:lang w:val="en-US"/>
-        </w:rPr>
-        <w:t xml:space="preserve">, </w:t>
-      </w:r>
-      <w:proofErr w:type="spellStart"/>
-      <w:r>
-        <w:rPr>
-          <w:rStyle w:val="CodeHTML"/>
-          <w:lang w:val="en-US"/>
-        </w:rPr>
-        <w:t>d.MonthNumberOfYear</w:t>
-      </w:r>
-      <w:proofErr w:type="spellEnd"/>
-      <w:r>
-        <w:rPr>
-          <w:rStyle w:val="CodeHTML"/>
-          <w:lang w:val="en-US"/>
-        </w:rPr>
-        <w:t xml:space="preserve">, </w:t>
-      </w:r>
-      <w:proofErr w:type="spellStart"/>
-      <w:r>
-        <w:rPr>
-          <w:rStyle w:val="CodeHTML"/>
-          <w:lang w:val="en-US"/>
-        </w:rPr>
-        <w:t>d.EnglishMonthName</w:t>
-      </w:r>
-      <w:proofErr w:type="spellEnd"/>
-      <w:r>
-        <w:rPr>
-          <w:rStyle w:val="CodeHTML"/>
-          <w:lang w:val="en-US"/>
-        </w:rPr>
-        <w:t xml:space="preserve">, </w:t>
-      </w:r>
-      <w:proofErr w:type="spellStart"/>
-      <w:r>
-        <w:rPr>
-          <w:rStyle w:val="CodeHTML"/>
-          <w:lang w:val="en-US"/>
-        </w:rPr>
-        <w:t>p.EnglishProductName</w:t>
-      </w:r>
-      <w:proofErr w:type="spellEnd"/>
-    </w:p>
-    <w:p>
-      <w:pPr>
-        <w:pStyle w:val="PrformatHTML"/>
-      </w:pPr>
-      <w:r>
-        <w:rPr>
-          <w:rStyle w:val="CodeHTML"/>
-          <w:lang w:val="en-US"/>
-        </w:rPr>
-        <w:t xml:space="preserve"> </w:t>
-      </w:r>
-      <w:r>
-        <w:rPr>
-          <w:rStyle w:val="hljs-keyword"/>
-        </w:rPr>
-        <w:t>ORDER</w:t>
-      </w:r>
-      <w:r>
-        <w:rPr>
-          <w:rStyle w:val="CodeHTML"/>
-        </w:rPr>
-        <w:t xml:space="preserve"> </w:t>
-      </w:r>
-      <w:r>
-        <w:rPr>
-          <w:rStyle w:val="hljs-keyword"/>
-        </w:rPr>
-        <w:t>BY</w:t>
-      </w:r>
-      <w:r>
-        <w:rPr>
-          <w:rStyle w:val="CodeHTML"/>
-        </w:rPr>
-        <w:t xml:space="preserve"> </w:t>
-      </w:r>
-      <w:proofErr w:type="spellStart"/>
-      <w:r>
-        <w:rPr>
-          <w:rStyle w:val="CodeHTML"/>
-        </w:rPr>
-        <w:t>d.MonthNumberOfYear</w:t>
-      </w:r>
-      <w:proofErr w:type="spellEnd"/>
+        </w:rPr>
+        <w:t xml:space="preserve"> d.MonthNumberOfYear</w:t>
+      </w:r>
     </w:p>
     <w:p>
       <w:pPr>
@@ -10498,41 +9834,13 @@
         </w:rPr>
         <w:t xml:space="preserve">, modifiez le nom de la requête en </w:t>
       </w:r>
-      <w:proofErr w:type="spellStart"/>
       <w:r>
         <w:rPr>
           <w:rStyle w:val="lev"/>
           <w:rFonts w:ascii="Segoe UI Semibold" w:hAnsi="Segoe UI Semibold" w:cs="Segoe UI Semibold"/>
           <w:color w:val="FF0000"/>
         </w:rPr>
-        <w:t>Aggregate</w:t>
-      </w:r>
-      <w:proofErr w:type="spellEnd"/>
-      <w:r>
-        <w:rPr>
-          <w:rStyle w:val="lev"/>
-          <w:rFonts w:ascii="Segoe UI Semibold" w:hAnsi="Segoe UI Semibold" w:cs="Segoe UI Semibold"/>
-          <w:color w:val="FF0000"/>
-        </w:rPr>
-        <w:t xml:space="preserve"> </w:t>
-      </w:r>
-      <w:proofErr w:type="spellStart"/>
-      <w:r>
-        <w:rPr>
-          <w:rStyle w:val="lev"/>
-          <w:rFonts w:ascii="Segoe UI Semibold" w:hAnsi="Segoe UI Semibold" w:cs="Segoe UI Semibold"/>
-          <w:color w:val="FF0000"/>
-        </w:rPr>
-        <w:t>product</w:t>
-      </w:r>
-      <w:proofErr w:type="spellEnd"/>
-      <w:r>
-        <w:rPr>
-          <w:rStyle w:val="lev"/>
-          <w:rFonts w:ascii="Segoe UI Semibold" w:hAnsi="Segoe UI Semibold" w:cs="Segoe UI Semibold"/>
-          <w:color w:val="FF0000"/>
-        </w:rPr>
-        <w:t xml:space="preserve"> sales</w:t>
+        <w:t>Aggregate product sales</w:t>
       </w:r>
       <w:r>
         <w:rPr>
@@ -10599,7 +9907,6 @@
         </w:rPr>
         <w:t xml:space="preserve">Fermez le volet de requête, puis affichez la page </w:t>
       </w:r>
-      <w:proofErr w:type="spellStart"/>
       <w:r>
         <w:rPr>
           <w:rStyle w:val="lev"/>
@@ -10608,7 +9915,6 @@
         </w:rPr>
         <w:t>Develop</w:t>
       </w:r>
-      <w:proofErr w:type="spellEnd"/>
       <w:r>
         <w:rPr>
           <w:rFonts w:ascii="Segoe UI Semibold" w:hAnsi="Segoe UI Semibold" w:cs="Segoe UI Semibold"/>
@@ -10653,7 +9959,6 @@
         </w:rPr>
         <w:t xml:space="preserve">, sélectionnez la ligne du pool SQL dédié </w:t>
       </w:r>
-      <w:proofErr w:type="spellStart"/>
       <w:r>
         <w:rPr>
           <w:rFonts w:ascii="Segoe UI Semibold" w:hAnsi="Segoe UI Semibold" w:cs="Segoe UI Semibold"/>
@@ -10661,7 +9966,6 @@
         </w:rPr>
         <w:t>sqlxxxxxxx</w:t>
       </w:r>
-      <w:proofErr w:type="spellEnd"/>
       <w:r>
         <w:rPr>
           <w:rFonts w:ascii="Segoe UI Semibold" w:hAnsi="Segoe UI Semibold" w:cs="Segoe UI Semibold"/>
@@ -10715,41 +10019,18 @@
         </w:rPr>
         <w:t xml:space="preserve">Azure Synapse Data Explorer fournit un environnement d'exécution que vous pouvez utiliser pour stocker et interroger des données à l'aide du langage de requête </w:t>
       </w:r>
-      <w:proofErr w:type="spellStart"/>
-      <w:r>
-        <w:rPr>
-          <w:rFonts w:ascii="Segoe UI Semibold" w:hAnsi="Segoe UI Semibold" w:cs="Segoe UI Semibold"/>
-          <w:color w:val="FF0000"/>
-        </w:rPr>
-        <w:t>Kusto</w:t>
-      </w:r>
-      <w:proofErr w:type="spellEnd"/>
-      <w:r>
-        <w:rPr>
-          <w:rFonts w:ascii="Segoe UI Semibold" w:hAnsi="Segoe UI Semibold" w:cs="Segoe UI Semibold"/>
-          <w:color w:val="FF0000"/>
-        </w:rPr>
-        <w:t xml:space="preserve"> (KQL)</w:t>
-      </w:r>
-      <w:r>
-        <w:rPr>
-          <w:rFonts w:ascii="Segoe UI Semibold" w:hAnsi="Segoe UI Semibold" w:cs="Segoe UI Semibold"/>
-        </w:rPr>
-        <w:t xml:space="preserve">. </w:t>
-      </w:r>
-      <w:proofErr w:type="spellStart"/>
-      <w:r>
-        <w:rPr>
-          <w:rFonts w:ascii="Segoe UI Semibold" w:hAnsi="Segoe UI Semibold" w:cs="Segoe UI Semibold"/>
-        </w:rPr>
-        <w:t>Kusto</w:t>
-      </w:r>
-      <w:proofErr w:type="spellEnd"/>
-      <w:r>
-        <w:rPr>
-          <w:rFonts w:ascii="Segoe UI Semibold" w:hAnsi="Segoe UI Semibold" w:cs="Segoe UI Semibold"/>
-        </w:rPr>
-        <w:t xml:space="preserve"> est optimisé pour les données qui incluent un composant de série chronologique, telles que les données en temps réel provenant de fichiers journaux ou d'appareils IoT.</w:t>
+      <w:r>
+        <w:rPr>
+          <w:rFonts w:ascii="Segoe UI Semibold" w:hAnsi="Segoe UI Semibold" w:cs="Segoe UI Semibold"/>
+          <w:color w:val="FF0000"/>
+        </w:rPr>
+        <w:t>Kusto (KQL)</w:t>
+      </w:r>
+      <w:r>
+        <w:rPr>
+          <w:rFonts w:ascii="Segoe UI Semibold" w:hAnsi="Segoe UI Semibold" w:cs="Segoe UI Semibold"/>
+        </w:rPr>
+        <w:t>. Kusto est optimisé pour les données qui incluent un composant de série chronologique, telles que les données en temps réel provenant de fichiers journaux ou d'appareils IoT.</w:t>
       </w:r>
     </w:p>
     <w:p>
@@ -10824,7 +10105,6 @@
         </w:rPr>
         <w:t xml:space="preserve">, sélectionnez la ligne du pool </w:t>
       </w:r>
-      <w:proofErr w:type="spellStart"/>
       <w:r>
         <w:rPr>
           <w:rFonts w:ascii="Segoe UI Semibold" w:hAnsi="Segoe UI Semibold" w:cs="Segoe UI Semibold"/>
@@ -10832,7 +10112,6 @@
         </w:rPr>
         <w:t>adxxxxxxxx</w:t>
       </w:r>
-      <w:proofErr w:type="spellEnd"/>
       <w:r>
         <w:rPr>
           <w:rFonts w:ascii="Segoe UI Semibold" w:hAnsi="Segoe UI Semibold" w:cs="Segoe UI Semibold"/>
@@ -10960,7 +10239,6 @@
         </w:rPr>
         <w:t xml:space="preserve"> et vérifiez que </w:t>
       </w:r>
-      <w:proofErr w:type="spellStart"/>
       <w:r>
         <w:rPr>
           <w:rFonts w:ascii="Segoe UI Semibold" w:hAnsi="Segoe UI Semibold" w:cs="Segoe UI Semibold"/>
@@ -10968,7 +10246,6 @@
         </w:rPr>
         <w:t>adxxxxxxxx</w:t>
       </w:r>
-      <w:proofErr w:type="spellEnd"/>
       <w:r>
         <w:rPr>
           <w:rFonts w:ascii="Segoe UI Semibold" w:hAnsi="Segoe UI Semibold" w:cs="Segoe UI Semibold"/>
@@ -11059,7 +10336,6 @@
         </w:rPr>
         <w:t xml:space="preserve"> dans le pool </w:t>
       </w:r>
-      <w:proofErr w:type="spellStart"/>
       <w:r>
         <w:rPr>
           <w:rFonts w:ascii="Segoe UI Semibold" w:hAnsi="Segoe UI Semibold" w:cs="Segoe UI Semibold"/>
@@ -11067,7 +10343,6 @@
         </w:rPr>
         <w:t>adxxxxxxxx</w:t>
       </w:r>
-      <w:proofErr w:type="spellEnd"/>
       <w:r>
         <w:rPr>
           <w:rFonts w:ascii="Segoe UI Semibold" w:hAnsi="Segoe UI Semibold" w:cs="Segoe UI Semibold"/>
@@ -11178,7 +10453,6 @@
         </w:rPr>
         <w:t xml:space="preserve">Passez à la page </w:t>
       </w:r>
-      <w:proofErr w:type="spellStart"/>
       <w:r>
         <w:rPr>
           <w:rStyle w:val="lev"/>
@@ -11187,7 +10461,6 @@
         </w:rPr>
         <w:t>Develop</w:t>
       </w:r>
-      <w:proofErr w:type="spellEnd"/>
       <w:r>
         <w:rPr>
           <w:rFonts w:ascii="Segoe UI Semibold" w:hAnsi="Segoe UI Semibold" w:cs="Segoe UI Semibold"/>
@@ -11213,21 +10486,12 @@
         </w:rPr>
         <w:t xml:space="preserve">, sélectionnez </w:t>
       </w:r>
-      <w:proofErr w:type="spellStart"/>
-      <w:r>
-        <w:rPr>
-          <w:rFonts w:ascii="Segoe UI Semibold" w:hAnsi="Segoe UI Semibold" w:cs="Segoe UI Semibold"/>
-          <w:color w:val="FF0000"/>
-        </w:rPr>
-        <w:t>ingest</w:t>
-      </w:r>
-      <w:proofErr w:type="spellEnd"/>
-      <w:r>
-        <w:rPr>
-          <w:rFonts w:ascii="Segoe UI Semibold" w:hAnsi="Segoe UI Semibold" w:cs="Segoe UI Semibold"/>
-          <w:color w:val="FF0000"/>
-        </w:rPr>
-        <w:t>-data.</w:t>
+      <w:r>
+        <w:rPr>
+          <w:rFonts w:ascii="Segoe UI Semibold" w:hAnsi="Segoe UI Semibold" w:cs="Segoe UI Semibold"/>
+          <w:color w:val="FF0000"/>
+        </w:rPr>
+        <w:t>ingest-data.</w:t>
       </w:r>
       <w:r>
         <w:rPr>
@@ -11258,17 +10522,8 @@
           <w:rFonts w:ascii="Segoe UI Semibold" w:hAnsi="Segoe UI Semibold" w:cs="Segoe UI Semibold"/>
           <w:color w:val="FF0000"/>
         </w:rPr>
-        <w:t>.</w:t>
-      </w:r>
-      <w:proofErr w:type="spellStart"/>
-      <w:r>
-        <w:rPr>
-          <w:rFonts w:ascii="Segoe UI Semibold" w:hAnsi="Segoe UI Semibold" w:cs="Segoe UI Semibold"/>
-          <w:color w:val="FF0000"/>
-        </w:rPr>
-        <w:t>create</w:t>
-      </w:r>
-      <w:proofErr w:type="spellEnd"/>
+        <w:t>.create</w:t>
+      </w:r>
       <w:r>
         <w:rPr>
           <w:rFonts w:ascii="Segoe UI Semibold" w:hAnsi="Segoe UI Semibold" w:cs="Segoe UI Semibold"/>
@@ -11311,24 +10566,14 @@
           <w:rFonts w:ascii="Segoe UI Semibold" w:hAnsi="Segoe UI Semibold" w:cs="Segoe UI Semibold"/>
           <w:color w:val="FF0000"/>
         </w:rPr>
-        <w:t>.</w:t>
-      </w:r>
-      <w:proofErr w:type="spellStart"/>
-      <w:r>
-        <w:rPr>
-          <w:rFonts w:ascii="Segoe UI Semibold" w:hAnsi="Segoe UI Semibold" w:cs="Segoe UI Semibold"/>
-          <w:color w:val="FF0000"/>
-        </w:rPr>
-        <w:t>ingest</w:t>
-      </w:r>
-      <w:proofErr w:type="spellEnd"/>
+        <w:t>.ingest</w:t>
+      </w:r>
       <w:r>
         <w:rPr>
           <w:rFonts w:ascii="Segoe UI Semibold" w:hAnsi="Segoe UI Semibold" w:cs="Segoe UI Semibold"/>
         </w:rPr>
         <w:t xml:space="preserve"> </w:t>
       </w:r>
-      <w:proofErr w:type="spellStart"/>
       <w:r>
         <w:rPr>
           <w:rFonts w:ascii="Segoe UI Semibold" w:hAnsi="Segoe UI Semibold" w:cs="Segoe UI Semibold"/>
@@ -11336,7 +10581,6 @@
         </w:rPr>
         <w:t>into</w:t>
       </w:r>
-      <w:proofErr w:type="spellEnd"/>
       <w:r>
         <w:rPr>
           <w:rFonts w:ascii="Segoe UI Semibold" w:hAnsi="Segoe UI Semibold" w:cs="Segoe UI Semibold"/>
@@ -11361,21 +10605,12 @@
         </w:rPr>
         <w:t xml:space="preserve">Dans le volet </w:t>
       </w:r>
-      <w:proofErr w:type="spellStart"/>
-      <w:r>
-        <w:rPr>
-          <w:rFonts w:ascii="Segoe UI Semibold" w:hAnsi="Segoe UI Semibold" w:cs="Segoe UI Semibold"/>
-          <w:color w:val="FF0000"/>
-        </w:rPr>
-        <w:t>ingest</w:t>
-      </w:r>
-      <w:proofErr w:type="spellEnd"/>
-      <w:r>
-        <w:rPr>
-          <w:rFonts w:ascii="Segoe UI Semibold" w:hAnsi="Segoe UI Semibold" w:cs="Segoe UI Semibold"/>
-          <w:color w:val="FF0000"/>
-        </w:rPr>
-        <w:t>-data</w:t>
+      <w:r>
+        <w:rPr>
+          <w:rFonts w:ascii="Segoe UI Semibold" w:hAnsi="Segoe UI Semibold" w:cs="Segoe UI Semibold"/>
+          <w:color w:val="FF0000"/>
+        </w:rPr>
+        <w:t>ingest-data</w:t>
       </w:r>
       <w:r>
         <w:rPr>
@@ -11383,21 +10618,12 @@
         </w:rPr>
         <w:t xml:space="preserve">, dans la liste </w:t>
       </w:r>
-      <w:proofErr w:type="spellStart"/>
-      <w:r>
-        <w:rPr>
-          <w:rFonts w:ascii="Segoe UI Semibold" w:hAnsi="Segoe UI Semibold" w:cs="Segoe UI Semibold"/>
-          <w:color w:val="FF0000"/>
-        </w:rPr>
-        <w:t>Connect</w:t>
-      </w:r>
-      <w:proofErr w:type="spellEnd"/>
-      <w:r>
-        <w:rPr>
-          <w:rFonts w:ascii="Segoe UI Semibold" w:hAnsi="Segoe UI Semibold" w:cs="Segoe UI Semibold"/>
-          <w:color w:val="FF0000"/>
-        </w:rPr>
-        <w:t xml:space="preserve"> to</w:t>
+      <w:r>
+        <w:rPr>
+          <w:rFonts w:ascii="Segoe UI Semibold" w:hAnsi="Segoe UI Semibold" w:cs="Segoe UI Semibold"/>
+          <w:color w:val="FF0000"/>
+        </w:rPr>
+        <w:t>Connect to</w:t>
       </w:r>
       <w:r>
         <w:rPr>
@@ -11405,7 +10631,6 @@
         </w:rPr>
         <w:t xml:space="preserve">, sélectionnez votre pool </w:t>
       </w:r>
-      <w:proofErr w:type="spellStart"/>
       <w:r>
         <w:rPr>
           <w:rFonts w:ascii="Segoe UI Semibold" w:hAnsi="Segoe UI Semibold" w:cs="Segoe UI Semibold"/>
@@ -11413,7 +10638,6 @@
         </w:rPr>
         <w:t>adxxxxxxxx</w:t>
       </w:r>
-      <w:proofErr w:type="spellEnd"/>
       <w:r>
         <w:rPr>
           <w:rFonts w:ascii="Segoe UI Semibold" w:hAnsi="Segoe UI Semibold" w:cs="Segoe UI Semibold"/>
@@ -11524,17 +10748,8 @@
           <w:rFonts w:ascii="Segoe UI Semibold" w:hAnsi="Segoe UI Semibold" w:cs="Segoe UI Semibold"/>
           <w:color w:val="FF0000"/>
         </w:rPr>
-        <w:t>.</w:t>
-      </w:r>
-      <w:proofErr w:type="spellStart"/>
-      <w:r>
-        <w:rPr>
-          <w:rFonts w:ascii="Segoe UI Semibold" w:hAnsi="Segoe UI Semibold" w:cs="Segoe UI Semibold"/>
-          <w:color w:val="FF0000"/>
-        </w:rPr>
-        <w:t>create</w:t>
-      </w:r>
-      <w:proofErr w:type="spellEnd"/>
+        <w:t>.create</w:t>
+      </w:r>
       <w:r>
         <w:rPr>
           <w:rFonts w:ascii="Segoe UI Semibold" w:hAnsi="Segoe UI Semibold" w:cs="Segoe UI Semibold"/>
@@ -11603,39 +10818,7 @@
           <w:rFonts w:ascii="Segoe UI Semibold" w:hAnsi="Segoe UI Semibold" w:cs="Segoe UI Semibold"/>
           <w:color w:val="FF0000"/>
         </w:rPr>
-        <w:t>.</w:t>
-      </w:r>
-      <w:proofErr w:type="spellStart"/>
-      <w:r>
-        <w:rPr>
-          <w:rFonts w:ascii="Segoe UI Semibold" w:hAnsi="Segoe UI Semibold" w:cs="Segoe UI Semibold"/>
-          <w:color w:val="FF0000"/>
-        </w:rPr>
-        <w:t>ingest</w:t>
-      </w:r>
-      <w:proofErr w:type="spellEnd"/>
-      <w:r>
-        <w:rPr>
-          <w:rFonts w:ascii="Segoe UI Semibold" w:hAnsi="Segoe UI Semibold" w:cs="Segoe UI Semibold"/>
-          <w:color w:val="FF0000"/>
-        </w:rPr>
-        <w:t xml:space="preserve"> </w:t>
-      </w:r>
-      <w:proofErr w:type="spellStart"/>
-      <w:r>
-        <w:rPr>
-          <w:rFonts w:ascii="Segoe UI Semibold" w:hAnsi="Segoe UI Semibold" w:cs="Segoe UI Semibold"/>
-          <w:color w:val="FF0000"/>
-        </w:rPr>
-        <w:t>into</w:t>
-      </w:r>
-      <w:proofErr w:type="spellEnd"/>
-      <w:r>
-        <w:rPr>
-          <w:rFonts w:ascii="Segoe UI Semibold" w:hAnsi="Segoe UI Semibold" w:cs="Segoe UI Semibold"/>
-          <w:color w:val="FF0000"/>
-        </w:rPr>
-        <w:t xml:space="preserve"> table</w:t>
+        <w:t>.ingest into table</w:t>
       </w:r>
       <w:r>
         <w:rPr>
@@ -11701,27 +10884,7 @@
           <w:sz w:val="28"/>
           <w:szCs w:val="28"/>
         </w:rPr>
-        <w:t xml:space="preserve">Utiliser le langage de requête </w:t>
-      </w:r>
-      <w:proofErr w:type="spellStart"/>
-      <w:r>
-        <w:rPr>
-          <w:rFonts w:ascii="Segoe UI Semibold" w:hAnsi="Segoe UI Semibold" w:cs="Segoe UI Semibold"/>
-          <w:color w:val="00B0F0"/>
-          <w:sz w:val="28"/>
-          <w:szCs w:val="28"/>
-        </w:rPr>
-        <w:t>Kusto</w:t>
-      </w:r>
-      <w:proofErr w:type="spellEnd"/>
-      <w:r>
-        <w:rPr>
-          <w:rFonts w:ascii="Segoe UI Semibold" w:hAnsi="Segoe UI Semibold" w:cs="Segoe UI Semibold"/>
-          <w:color w:val="00B0F0"/>
-          <w:sz w:val="28"/>
-          <w:szCs w:val="28"/>
-        </w:rPr>
-        <w:t xml:space="preserve"> pour interroger la table</w:t>
+        <w:t>Utiliser le langage de requête Kusto pour interroger la table</w:t>
       </w:r>
     </w:p>
     <w:p>
@@ -12030,25 +11193,7 @@
           <w:sz w:val="22"/>
           <w:szCs w:val="22"/>
         </w:rPr>
-        <w:t xml:space="preserve"> | </w:t>
-      </w:r>
-      <w:proofErr w:type="spellStart"/>
-      <w:r>
-        <w:rPr>
-          <w:rStyle w:val="CodeHTML"/>
-          <w:sz w:val="22"/>
-          <w:szCs w:val="22"/>
-        </w:rPr>
-        <w:t>take</w:t>
-      </w:r>
-      <w:proofErr w:type="spellEnd"/>
-      <w:r>
-        <w:rPr>
-          <w:rStyle w:val="CodeHTML"/>
-          <w:sz w:val="22"/>
-          <w:szCs w:val="22"/>
-        </w:rPr>
-        <w:t xml:space="preserve"> 1000</w:t>
+        <w:t xml:space="preserve"> | take 1000</w:t>
       </w:r>
     </w:p>
     <w:p>
@@ -12354,51 +11499,7 @@
           <w:szCs w:val="22"/>
           <w:lang w:val="en-US"/>
         </w:rPr>
-        <w:t xml:space="preserve"> | where </w:t>
-      </w:r>
-      <w:proofErr w:type="spellStart"/>
-      <w:r>
-        <w:rPr>
-          <w:rStyle w:val="CodeHTML"/>
-          <w:rFonts w:ascii="Segoe UI Semibold" w:hAnsi="Segoe UI Semibold" w:cs="Segoe UI Semibold"/>
-          <w:sz w:val="22"/>
-          <w:szCs w:val="22"/>
-          <w:lang w:val="en-US"/>
-        </w:rPr>
-        <w:t>datetime_part</w:t>
-      </w:r>
-      <w:proofErr w:type="spellEnd"/>
-      <w:r>
-        <w:rPr>
-          <w:rStyle w:val="CodeHTML"/>
-          <w:rFonts w:ascii="Segoe UI Semibold" w:hAnsi="Segoe UI Semibold" w:cs="Segoe UI Semibold"/>
-          <w:sz w:val="22"/>
-          <w:szCs w:val="22"/>
-          <w:lang w:val="en-US"/>
-        </w:rPr>
-        <w:t xml:space="preserve">('year', </w:t>
-      </w:r>
-      <w:proofErr w:type="spellStart"/>
-      <w:r>
-        <w:rPr>
-          <w:rStyle w:val="CodeHTML"/>
-          <w:rFonts w:ascii="Segoe UI Semibold" w:hAnsi="Segoe UI Semibold" w:cs="Segoe UI Semibold"/>
-          <w:sz w:val="22"/>
-          <w:szCs w:val="22"/>
-          <w:lang w:val="en-US"/>
-        </w:rPr>
-        <w:t>OrderDate</w:t>
-      </w:r>
-      <w:proofErr w:type="spellEnd"/>
-      <w:r>
-        <w:rPr>
-          <w:rStyle w:val="CodeHTML"/>
-          <w:rFonts w:ascii="Segoe UI Semibold" w:hAnsi="Segoe UI Semibold" w:cs="Segoe UI Semibold"/>
-          <w:sz w:val="22"/>
-          <w:szCs w:val="22"/>
-          <w:lang w:val="en-US"/>
-        </w:rPr>
-        <w:t>) &gt; 2020</w:t>
+        <w:t xml:space="preserve"> | where datetime_part('year', OrderDate) &gt; 2020</w:t>
       </w:r>
     </w:p>
     <w:p>
@@ -12492,25 +11593,7 @@
           <w:rFonts w:ascii="Segoe UI Semibold" w:hAnsi="Segoe UI Semibold" w:cs="Segoe UI Semibold"/>
           <w:lang w:val="en-US"/>
         </w:rPr>
-        <w:t xml:space="preserve"> | where </w:t>
-      </w:r>
-      <w:proofErr w:type="spellStart"/>
-      <w:r>
-        <w:rPr>
-          <w:rStyle w:val="CodeHTML"/>
-          <w:rFonts w:ascii="Segoe UI Semibold" w:hAnsi="Segoe UI Semibold" w:cs="Segoe UI Semibold"/>
-          <w:lang w:val="en-US"/>
-        </w:rPr>
-        <w:t>OrderDate</w:t>
-      </w:r>
-      <w:proofErr w:type="spellEnd"/>
-      <w:r>
-        <w:rPr>
-          <w:rStyle w:val="CodeHTML"/>
-          <w:rFonts w:ascii="Segoe UI Semibold" w:hAnsi="Segoe UI Semibold" w:cs="Segoe UI Semibold"/>
-          <w:lang w:val="en-US"/>
-        </w:rPr>
-        <w:t xml:space="preserve"> between (datetime(2020-01-01 00:00:00) .. datetime(2020-12-31 23:59:59))</w:t>
+        <w:t xml:space="preserve"> | where OrderDate between (datetime(2020-01-01 00:00:00) .. datetime(2020-12-31 23:59:59))</w:t>
       </w:r>
     </w:p>
     <w:p>
@@ -12529,43 +11612,7 @@
           <w:rFonts w:ascii="Segoe UI Semibold" w:hAnsi="Segoe UI Semibold" w:cs="Segoe UI Semibold"/>
           <w:lang w:val="en-US"/>
         </w:rPr>
-        <w:t xml:space="preserve"> | summarize </w:t>
-      </w:r>
-      <w:proofErr w:type="spellStart"/>
-      <w:r>
-        <w:rPr>
-          <w:rStyle w:val="CodeHTML"/>
-          <w:rFonts w:ascii="Segoe UI Semibold" w:hAnsi="Segoe UI Semibold" w:cs="Segoe UI Semibold"/>
-          <w:lang w:val="en-US"/>
-        </w:rPr>
-        <w:t>TotalNetRevenue</w:t>
-      </w:r>
-      <w:proofErr w:type="spellEnd"/>
-      <w:r>
-        <w:rPr>
-          <w:rStyle w:val="CodeHTML"/>
-          <w:rFonts w:ascii="Segoe UI Semibold" w:hAnsi="Segoe UI Semibold" w:cs="Segoe UI Semibold"/>
-          <w:lang w:val="en-US"/>
-        </w:rPr>
-        <w:t xml:space="preserve"> = sum(</w:t>
-      </w:r>
-      <w:proofErr w:type="spellStart"/>
-      <w:r>
-        <w:rPr>
-          <w:rStyle w:val="CodeHTML"/>
-          <w:rFonts w:ascii="Segoe UI Semibold" w:hAnsi="Segoe UI Semibold" w:cs="Segoe UI Semibold"/>
-          <w:lang w:val="en-US"/>
-        </w:rPr>
-        <w:t>UnitPrice</w:t>
-      </w:r>
-      <w:proofErr w:type="spellEnd"/>
-      <w:r>
-        <w:rPr>
-          <w:rStyle w:val="CodeHTML"/>
-          <w:rFonts w:ascii="Segoe UI Semibold" w:hAnsi="Segoe UI Semibold" w:cs="Segoe UI Semibold"/>
-          <w:lang w:val="en-US"/>
-        </w:rPr>
-        <w:t>) by Item</w:t>
+        <w:t xml:space="preserve"> | summarize TotalNetRevenue = sum(UnitPrice) by Item</w:t>
       </w:r>
     </w:p>
     <w:p>
@@ -12590,17 +11637,8 @@
           <w:rStyle w:val="CodeHTML"/>
           <w:rFonts w:ascii="Segoe UI Semibold" w:hAnsi="Segoe UI Semibold" w:cs="Segoe UI Semibold"/>
         </w:rPr>
-        <w:t xml:space="preserve">| sort by Item </w:t>
-      </w:r>
-      <w:proofErr w:type="spellStart"/>
-      <w:r>
-        <w:rPr>
-          <w:rStyle w:val="CodeHTML"/>
-          <w:rFonts w:ascii="Segoe UI Semibold" w:hAnsi="Segoe UI Semibold" w:cs="Segoe UI Semibold"/>
-        </w:rPr>
-        <w:t>asc</w:t>
-      </w:r>
-      <w:proofErr w:type="spellEnd"/>
+        <w:t>| sort by Item asc</w:t>
+      </w:r>
     </w:p>
     <w:p>
       <w:pPr>
@@ -12752,7 +11790,6 @@
         </w:rPr>
         <w:t xml:space="preserve">Fermez le volet de requête, puis affichez la page </w:t>
       </w:r>
-      <w:proofErr w:type="spellStart"/>
       <w:r>
         <w:rPr>
           <w:rStyle w:val="lev"/>
@@ -12761,7 +11798,6 @@
         </w:rPr>
         <w:t>Develop</w:t>
       </w:r>
-      <w:proofErr w:type="spellEnd"/>
       <w:r>
         <w:rPr>
           <w:rFonts w:ascii="Segoe UI Semibold" w:hAnsi="Segoe UI Semibold" w:cs="Segoe UI Semibold"/>
@@ -12806,7 +11842,6 @@
         </w:rPr>
         <w:t xml:space="preserve">, sélectionnez la ligne du pool </w:t>
       </w:r>
-      <w:proofErr w:type="spellStart"/>
       <w:r>
         <w:rPr>
           <w:rFonts w:ascii="Segoe UI Semibold" w:hAnsi="Segoe UI Semibold" w:cs="Segoe UI Semibold"/>
@@ -12814,7 +11849,6 @@
         </w:rPr>
         <w:t>adxxxxxxxx</w:t>
       </w:r>
-      <w:proofErr w:type="spellEnd"/>
       <w:r>
         <w:rPr>
           <w:rFonts w:ascii="Segoe UI Semibold" w:hAnsi="Segoe UI Semibold" w:cs="Segoe UI Semibold"/>
@@ -19222,6 +18256,18 @@
     <w:basedOn w:val="Policepardfaut"/>
     <w:rsid w:val="00D006C9"/>
   </w:style>
+  <w:style w:type="character" w:styleId="Mentionnonrsolue">
+    <w:name w:val="Unresolved Mention"/>
+    <w:basedOn w:val="Policepardfaut"/>
+    <w:uiPriority w:val="99"/>
+    <w:semiHidden/>
+    <w:unhideWhenUsed/>
+    <w:rsid w:val="007979E7"/>
+    <w:rPr>
+      <w:color w:val="605E5C"/>
+      <w:shd w:val="clear" w:color="auto" w:fill="E1DFDD"/>
+    </w:rPr>
+  </w:style>
 </w:styles>
 </file>
 

</xml_diff>

<commit_message>
Ajouter le répertoire images et créer un fichier md pour lab 01
</commit_message>
<xml_diff>
--- a/Lab 01/LAB 01 Explorer Azure Synapse Analytics.docx
+++ b/Lab 01/LAB 01 Explorer Azure Synapse Analytics.docx
@@ -650,7 +650,7 @@
           <w:szCs w:val="22"/>
           <w:lang w:val="en-US"/>
         </w:rPr>
-        <w:t>.git</w:t>
+        <w:t>.git synaps</w:t>
       </w:r>
       <w:r>
         <w:rPr>
@@ -659,15 +659,6 @@
           <w:szCs w:val="22"/>
           <w:lang w:val="en-US"/>
         </w:rPr>
-        <w:t xml:space="preserve"> synaps</w:t>
-      </w:r>
-      <w:r>
-        <w:rPr>
-          <w:rFonts w:ascii="Courier New" w:hAnsi="Courier New" w:cs="Courier New"/>
-          <w:sz w:val="22"/>
-          <w:szCs w:val="22"/>
-          <w:lang w:val="en-US"/>
-        </w:rPr>
         <w:t>e</w:t>
       </w:r>
     </w:p>
@@ -682,13 +673,14 @@
       <w:r>
         <w:rPr>
           <w:noProof/>
+          <w:lang w:val="en-US"/>
         </w:rPr>
         <w:lastRenderedPageBreak/>
         <w:drawing>
-          <wp:inline distT="0" distB="0" distL="0" distR="0" wp14:anchorId="373689F2" wp14:editId="4256E065">
-            <wp:extent cx="5762625" cy="2495550"/>
-            <wp:effectExtent l="19050" t="0" r="9525" b="0"/>
-            <wp:docPr id="30" name="Image 30"/>
+          <wp:inline distT="0" distB="0" distL="0" distR="0" wp14:anchorId="39D145A9" wp14:editId="241DCC87">
+            <wp:extent cx="5753100" cy="1760220"/>
+            <wp:effectExtent l="0" t="0" r="0" b="0"/>
+            <wp:docPr id="1230642949" name="Image 1"/>
             <wp:cNvGraphicFramePr>
               <a:graphicFrameLocks xmlns:a="http://schemas.openxmlformats.org/drawingml/2006/main" noChangeAspect="1"/>
             </wp:cNvGraphicFramePr>
@@ -696,13 +688,19 @@
               <a:graphicData uri="http://schemas.openxmlformats.org/drawingml/2006/picture">
                 <pic:pic xmlns:pic="http://schemas.openxmlformats.org/drawingml/2006/picture">
                   <pic:nvPicPr>
-                    <pic:cNvPr id="0" name="Picture 30"/>
+                    <pic:cNvPr id="0" name="Picture 1"/>
                     <pic:cNvPicPr>
                       <a:picLocks noChangeAspect="1" noChangeArrowheads="1"/>
                     </pic:cNvPicPr>
                   </pic:nvPicPr>
                   <pic:blipFill>
-                    <a:blip r:embed="rId8" cstate="print"/>
+                    <a:blip r:embed="rId8">
+                      <a:extLst>
+                        <a:ext uri="{28A0092B-C50C-407E-A947-70E740481C1C}">
+                          <a14:useLocalDpi xmlns:a14="http://schemas.microsoft.com/office/drawing/2010/main" val="0"/>
+                        </a:ext>
+                      </a:extLst>
+                    </a:blip>
                     <a:srcRect/>
                     <a:stretch>
                       <a:fillRect/>
@@ -711,17 +709,14 @@
                   <pic:spPr bwMode="auto">
                     <a:xfrm>
                       <a:off x="0" y="0"/>
-                      <a:ext cx="5762625" cy="2495550"/>
+                      <a:ext cx="5753100" cy="1760220"/>
                     </a:xfrm>
                     <a:prstGeom prst="rect">
                       <a:avLst/>
                     </a:prstGeom>
                     <a:noFill/>
-                    <a:ln w="9525">
+                    <a:ln>
                       <a:noFill/>
-                      <a:miter lim="800000"/>
-                      <a:headEnd/>
-                      <a:tailEnd/>
                     </a:ln>
                   </pic:spPr>
                 </pic:pic>
@@ -770,7 +765,6 @@
           <w:rFonts w:ascii="Courier New" w:hAnsi="Courier New" w:cs="Courier New"/>
           <w:sz w:val="22"/>
           <w:szCs w:val="22"/>
-          <w:lang w:val="en-US"/>
         </w:rPr>
       </w:pPr>
       <w:r>
@@ -778,9 +772,8 @@
           <w:rFonts w:ascii="Courier New" w:hAnsi="Courier New" w:cs="Courier New"/>
           <w:sz w:val="22"/>
           <w:szCs w:val="22"/>
-          <w:lang w:val="en-US"/>
-        </w:rPr>
-        <w:t>cd dp-203/Allfiles/labs/01</w:t>
+        </w:rPr>
+        <w:t>cd './synapse/Lab 01/01'</w:t>
       </w:r>
     </w:p>
     <w:p>
@@ -791,7 +784,6 @@
           <w:rFonts w:ascii="Courier New" w:hAnsi="Courier New" w:cs="Courier New"/>
           <w:sz w:val="22"/>
           <w:szCs w:val="22"/>
-          <w:lang w:val="en-US"/>
         </w:rPr>
       </w:pPr>
       <w:r>
@@ -799,7 +791,6 @@
           <w:rFonts w:ascii="Courier New" w:hAnsi="Courier New" w:cs="Courier New"/>
           <w:sz w:val="22"/>
           <w:szCs w:val="22"/>
-          <w:lang w:val="en-US"/>
         </w:rPr>
         <w:t>./setup.ps1</w:t>
       </w:r>
@@ -977,7 +968,6 @@
           <w:rFonts w:ascii="Segoe UI Semibold" w:hAnsi="Segoe UI Semibold" w:cs="Segoe UI Semibold"/>
           <w:noProof/>
         </w:rPr>
-        <w:lastRenderedPageBreak/>
         <w:drawing>
           <wp:inline distT="0" distB="0" distL="0" distR="0" wp14:anchorId="19EB4BD3" wp14:editId="72C89BEA">
             <wp:extent cx="4335198" cy="2533650"/>
@@ -1040,6 +1030,7 @@
         <w:rPr>
           <w:rFonts w:ascii="Segoe UI Semibold" w:hAnsi="Segoe UI Semibold" w:cs="Segoe UI Semibold"/>
         </w:rPr>
+        <w:lastRenderedPageBreak/>
         <w:t>U</w:t>
       </w:r>
       <w:r>
@@ -1295,7 +1286,6 @@
           <w:rFonts w:ascii="Segoe UI Semibold" w:hAnsi="Segoe UI Semibold" w:cs="Segoe UI Semibold"/>
           <w:noProof/>
         </w:rPr>
-        <w:lastRenderedPageBreak/>
         <w:drawing>
           <wp:inline distT="0" distB="0" distL="0" distR="0" wp14:anchorId="4A9FB62F" wp14:editId="6C1D0AB4">
             <wp:extent cx="3489334" cy="2609850"/>
@@ -1409,6 +1399,7 @@
         <w:rPr>
           <w:noProof/>
         </w:rPr>
+        <w:lastRenderedPageBreak/>
         <w:drawing>
           <wp:inline distT="0" distB="0" distL="0" distR="0" wp14:anchorId="31308F3B" wp14:editId="2EF39D61">
             <wp:extent cx="4429125" cy="3786902"/>
@@ -1510,7 +1501,6 @@
         <w:rPr>
           <w:rFonts w:ascii="Segoe UI Semibold" w:hAnsi="Segoe UI Semibold" w:cs="Segoe UI Semibold"/>
         </w:rPr>
-        <w:lastRenderedPageBreak/>
         <w:t xml:space="preserve">Un onglet </w:t>
       </w:r>
       <w:r>
@@ -1691,6 +1681,7 @@
         <w:rPr>
           <w:rFonts w:ascii="Segoe UI Semibold" w:hAnsi="Segoe UI Semibold" w:cs="Segoe UI Semibold"/>
         </w:rPr>
+        <w:lastRenderedPageBreak/>
         <w:t xml:space="preserve">Affichez la page </w:t>
       </w:r>
       <w:r>
@@ -2035,37 +2026,37 @@
           <w:rFonts w:ascii="Segoe UI Semibold" w:hAnsi="Segoe UI Semibold" w:cs="Segoe UI Semibold"/>
           <w:color w:val="FF0000"/>
         </w:rPr>
+        <w:t>adxxxxxxxx</w:t>
+      </w:r>
+      <w:r>
+        <w:rPr>
+          <w:rFonts w:ascii="Segoe UI Semibold" w:hAnsi="Segoe UI Semibold" w:cs="Segoe UI Semibold"/>
+        </w:rPr>
+        <w:t xml:space="preserve"> : un pool d'explorateurs de données que vous pouvez utiliser pour analyser les données à l'aide du langage de requête </w:t>
+      </w:r>
+      <w:r>
+        <w:rPr>
+          <w:rFonts w:ascii="Segoe UI Semibold" w:hAnsi="Segoe UI Semibold" w:cs="Segoe UI Semibold"/>
+          <w:color w:val="FF0000"/>
+        </w:rPr>
+        <w:t>Kusto (KQL)</w:t>
+      </w:r>
+      <w:r>
+        <w:rPr>
+          <w:rFonts w:ascii="Segoe UI Semibold" w:hAnsi="Segoe UI Semibold" w:cs="Segoe UI Semibold"/>
+        </w:rPr>
+        <w:t>.</w:t>
+      </w:r>
+    </w:p>
+    <w:p>
+      <w:pPr>
+        <w:pStyle w:val="NormalWeb"/>
+      </w:pPr>
+      <w:r>
+        <w:rPr>
+          <w:noProof/>
+        </w:rPr>
         <w:lastRenderedPageBreak/>
-        <w:t>adxxxxxxxx</w:t>
-      </w:r>
-      <w:r>
-        <w:rPr>
-          <w:rFonts w:ascii="Segoe UI Semibold" w:hAnsi="Segoe UI Semibold" w:cs="Segoe UI Semibold"/>
-        </w:rPr>
-        <w:t xml:space="preserve"> : un pool d'explorateurs de données que vous pouvez utiliser pour analyser les données à l'aide du langage de requête </w:t>
-      </w:r>
-      <w:r>
-        <w:rPr>
-          <w:rFonts w:ascii="Segoe UI Semibold" w:hAnsi="Segoe UI Semibold" w:cs="Segoe UI Semibold"/>
-          <w:color w:val="FF0000"/>
-        </w:rPr>
-        <w:t>Kusto (KQL)</w:t>
-      </w:r>
-      <w:r>
-        <w:rPr>
-          <w:rFonts w:ascii="Segoe UI Semibold" w:hAnsi="Segoe UI Semibold" w:cs="Segoe UI Semibold"/>
-        </w:rPr>
-        <w:t>.</w:t>
-      </w:r>
-    </w:p>
-    <w:p>
-      <w:pPr>
-        <w:pStyle w:val="NormalWeb"/>
-      </w:pPr>
-      <w:r>
-        <w:rPr>
-          <w:noProof/>
-        </w:rPr>
         <w:drawing>
           <wp:inline distT="0" distB="0" distL="0" distR="0" wp14:anchorId="178B4E51" wp14:editId="56482FE6">
             <wp:extent cx="5781675" cy="3762375"/>
@@ -2307,7 +2298,6 @@
         <w:rPr>
           <w:noProof/>
         </w:rPr>
-        <w:lastRenderedPageBreak/>
         <w:drawing>
           <wp:inline distT="0" distB="0" distL="0" distR="0" wp14:anchorId="2A62666B" wp14:editId="1BFFE4E0">
             <wp:extent cx="3062272" cy="2238375"/>
@@ -2370,6 +2360,7 @@
         <w:rPr>
           <w:rFonts w:ascii="Segoe UI Semibold" w:hAnsi="Segoe UI Semibold" w:cs="Segoe UI Semibold"/>
         </w:rPr>
+        <w:lastRenderedPageBreak/>
         <w:t xml:space="preserve">Dans l'outil </w:t>
       </w:r>
       <w:r>
@@ -2646,7 +2637,6 @@
         <w:rPr>
           <w:noProof/>
         </w:rPr>
-        <w:lastRenderedPageBreak/>
         <w:drawing>
           <wp:inline distT="0" distB="0" distL="0" distR="0" wp14:anchorId="3B239F1E" wp14:editId="609C20FB">
             <wp:extent cx="4676775" cy="3381375"/>
@@ -2729,6 +2719,7 @@
         <w:rPr>
           <w:rFonts w:ascii="Segoe UI Semibold" w:hAnsi="Segoe UI Semibold" w:cs="Segoe UI Semibold"/>
         </w:rPr>
+        <w:lastRenderedPageBreak/>
         <w:t>Nom : Produ</w:t>
       </w:r>
       <w:r>
@@ -2878,7 +2869,6 @@
           <w:rFonts w:ascii="Segoe UI Semibold" w:hAnsi="Segoe UI Semibold" w:cs="Segoe UI Semibold"/>
           <w:noProof/>
         </w:rPr>
-        <w:lastRenderedPageBreak/>
         <w:drawing>
           <wp:inline distT="0" distB="0" distL="0" distR="0" wp14:anchorId="60AA2A47" wp14:editId="7B24D19D">
             <wp:extent cx="3762375" cy="4791075"/>
@@ -3084,6 +3074,7 @@
         <w:rPr>
           <w:rFonts w:ascii="Segoe UI Semibold" w:hAnsi="Segoe UI Semibold" w:cs="Segoe UI Semibold"/>
         </w:rPr>
+        <w:lastRenderedPageBreak/>
         <w:t>Copie binaire : non sélectionnée</w:t>
       </w:r>
     </w:p>
@@ -3196,7 +3187,6 @@
           <w:rFonts w:ascii="Segoe UI Semibold" w:hAnsi="Segoe UI Semibold" w:cs="Segoe UI Semibold"/>
           <w:noProof/>
         </w:rPr>
-        <w:lastRenderedPageBreak/>
         <w:drawing>
           <wp:inline distT="0" distB="0" distL="0" distR="0" wp14:anchorId="4E8A5C7C" wp14:editId="2D0AE2FB">
             <wp:extent cx="5753100" cy="1895475"/>
@@ -3639,6 +3629,7 @@
         <w:rPr>
           <w:rFonts w:ascii="Segoe UI Semibold" w:hAnsi="Segoe UI Semibold" w:cs="Segoe UI Semibold"/>
         </w:rPr>
+        <w:lastRenderedPageBreak/>
         <w:t>Taille du bloc (Mo) : Laisser vide</w:t>
       </w:r>
     </w:p>
@@ -3769,7 +3760,6 @@
         <w:rPr>
           <w:rFonts w:ascii="Segoe UI Semibold" w:hAnsi="Segoe UI Semibold" w:cs="Segoe UI Semibold"/>
         </w:rPr>
-        <w:lastRenderedPageBreak/>
         <w:t>Délimiteur de ligne : saut de ligne (\n)</w:t>
       </w:r>
     </w:p>
@@ -4296,6 +4286,7 @@
         <w:rPr>
           <w:rFonts w:ascii="Segoe UI Semibold" w:hAnsi="Segoe UI Semibold" w:cs="Segoe UI Semibold"/>
         </w:rPr>
+        <w:lastRenderedPageBreak/>
         <w:t xml:space="preserve">Affichez la page </w:t>
       </w:r>
       <w:r>
@@ -4333,7 +4324,6 @@
         <w:rPr>
           <w:noProof/>
         </w:rPr>
-        <w:lastRenderedPageBreak/>
         <w:drawing>
           <wp:inline distT="0" distB="0" distL="0" distR="0" wp14:anchorId="23AFAFEF" wp14:editId="25FD32E0">
             <wp:extent cx="3200400" cy="2877127"/>

</xml_diff>